<commit_message>
Documentation v2 added - result analysis
</commit_message>
<xml_diff>
--- a/fault-tolerant-systems-project/doc/Digitalni sistemi otporni na greške.docx
+++ b/fault-tolerant-systems-project/doc/Digitalni sistemi otporni na greške.docx
@@ -514,7 +514,14 @@
           <w:sz w:val="32"/>
           <w:szCs w:val="32"/>
         </w:rPr>
-        <w:t>Milica Eminovic</w:t>
+        <w:t>Milica Eminovi</w:t>
+      </w:r>
+      <w:r>
+        <w:rPr>
+          <w:sz w:val="32"/>
+          <w:szCs w:val="32"/>
+        </w:rPr>
+        <w:t>ć</w:t>
       </w:r>
       <w:r>
         <w:rPr>
@@ -575,7 +582,14 @@
           <w:sz w:val="32"/>
           <w:szCs w:val="32"/>
         </w:rPr>
-        <w:t>Jelena Vujakovic</w:t>
+        <w:t>Jelena Vujakovi</w:t>
+      </w:r>
+      <w:r>
+        <w:rPr>
+          <w:sz w:val="32"/>
+          <w:szCs w:val="32"/>
+        </w:rPr>
+        <w:t>ć</w:t>
       </w:r>
       <w:r>
         <w:rPr>
@@ -616,16 +630,1278 @@
         </w:rPr>
         <w:t>1</w:t>
       </w:r>
-    </w:p>
+      <w:r>
+        <w:rPr>
+          <w:sz w:val="32"/>
+          <w:szCs w:val="32"/>
+        </w:rPr>
+        <w:br w:type="page"/>
+      </w:r>
+    </w:p>
+    <w:sdt>
+      <w:sdtPr>
+        <w:id w:val="523596617"/>
+        <w:docPartObj>
+          <w:docPartGallery w:val="Table of Contents"/>
+          <w:docPartUnique/>
+        </w:docPartObj>
+      </w:sdtPr>
+      <w:sdtEndPr>
+        <w:rPr>
+          <w:rFonts w:ascii="Times New Roman" w:eastAsia="Times New Roman" w:hAnsi="Times New Roman" w:cs="Times New Roman"/>
+          <w:b/>
+          <w:bCs/>
+          <w:noProof/>
+          <w:color w:val="auto"/>
+          <w:sz w:val="22"/>
+          <w:szCs w:val="22"/>
+        </w:rPr>
+      </w:sdtEndPr>
+      <w:sdtContent>
+        <w:p>
+          <w:pPr>
+            <w:pStyle w:val="TOCHeading"/>
+            <w:rPr>
+              <w:rFonts w:ascii="Times New Roman" w:hAnsi="Times New Roman" w:cs="Times New Roman"/>
+            </w:rPr>
+          </w:pPr>
+          <w:r>
+            <w:rPr>
+              <w:rFonts w:ascii="Times New Roman" w:hAnsi="Times New Roman" w:cs="Times New Roman"/>
+            </w:rPr>
+            <w:t>Sadržaj</w:t>
+          </w:r>
+        </w:p>
+        <w:p>
+          <w:pPr>
+            <w:rPr>
+              <w:sz w:val="32"/>
+              <w:szCs w:val="32"/>
+            </w:rPr>
+          </w:pPr>
+        </w:p>
+        <w:p>
+          <w:pPr>
+            <w:rPr>
+              <w:sz w:val="32"/>
+              <w:szCs w:val="32"/>
+            </w:rPr>
+          </w:pPr>
+        </w:p>
+        <w:p>
+          <w:pPr>
+            <w:pStyle w:val="TOC2"/>
+            <w:tabs>
+              <w:tab w:val="right" w:leader="dot" w:pos="9020"/>
+            </w:tabs>
+            <w:rPr>
+              <w:rFonts w:asciiTheme="minorHAnsi" w:eastAsiaTheme="minorEastAsia" w:hAnsiTheme="minorHAnsi" w:cstheme="minorBidi"/>
+              <w:noProof/>
+              <w:sz w:val="24"/>
+              <w:szCs w:val="24"/>
+            </w:rPr>
+          </w:pPr>
+          <w:r>
+            <w:rPr>
+              <w:sz w:val="32"/>
+              <w:szCs w:val="32"/>
+            </w:rPr>
+            <w:fldChar w:fldCharType="begin"/>
+          </w:r>
+          <w:r>
+            <w:rPr>
+              <w:sz w:val="32"/>
+              <w:szCs w:val="32"/>
+            </w:rPr>
+            <w:instrText xml:space="preserve"> TOC \o "1-3" \h \z \u </w:instrText>
+          </w:r>
+          <w:r>
+            <w:rPr>
+              <w:sz w:val="32"/>
+              <w:szCs w:val="32"/>
+            </w:rPr>
+            <w:fldChar w:fldCharType="separate"/>
+          </w:r>
+          <w:hyperlink w:anchor="_Toc139140480" w:history="1">
+            <w:r>
+              <w:rPr>
+                <w:rStyle w:val="Hyperlink"/>
+                <w:noProof/>
+                <w:sz w:val="24"/>
+                <w:szCs w:val="24"/>
+              </w:rPr>
+              <w:t>Uvod</w:t>
+            </w:r>
+            <w:r>
+              <w:rPr>
+                <w:noProof/>
+                <w:webHidden/>
+                <w:sz w:val="24"/>
+                <w:szCs w:val="24"/>
+              </w:rPr>
+              <w:tab/>
+            </w:r>
+            <w:r>
+              <w:rPr>
+                <w:noProof/>
+                <w:webHidden/>
+                <w:sz w:val="24"/>
+                <w:szCs w:val="24"/>
+              </w:rPr>
+              <w:fldChar w:fldCharType="begin"/>
+            </w:r>
+            <w:r>
+              <w:rPr>
+                <w:noProof/>
+                <w:webHidden/>
+                <w:sz w:val="24"/>
+                <w:szCs w:val="24"/>
+              </w:rPr>
+              <w:instrText xml:space="preserve"> PAGEREF _Toc139140480 \h </w:instrText>
+            </w:r>
+            <w:r>
+              <w:rPr>
+                <w:noProof/>
+                <w:webHidden/>
+                <w:sz w:val="24"/>
+                <w:szCs w:val="24"/>
+              </w:rPr>
+            </w:r>
+            <w:r>
+              <w:rPr>
+                <w:noProof/>
+                <w:webHidden/>
+                <w:sz w:val="24"/>
+                <w:szCs w:val="24"/>
+              </w:rPr>
+              <w:fldChar w:fldCharType="separate"/>
+            </w:r>
+            <w:r>
+              <w:rPr>
+                <w:noProof/>
+                <w:webHidden/>
+                <w:sz w:val="24"/>
+                <w:szCs w:val="24"/>
+              </w:rPr>
+              <w:t>3</w:t>
+            </w:r>
+            <w:r>
+              <w:rPr>
+                <w:noProof/>
+                <w:webHidden/>
+                <w:sz w:val="24"/>
+                <w:szCs w:val="24"/>
+              </w:rPr>
+              <w:fldChar w:fldCharType="end"/>
+            </w:r>
+          </w:hyperlink>
+        </w:p>
+        <w:p>
+          <w:pPr>
+            <w:pStyle w:val="TOC2"/>
+            <w:tabs>
+              <w:tab w:val="right" w:leader="dot" w:pos="9020"/>
+            </w:tabs>
+            <w:rPr>
+              <w:rFonts w:asciiTheme="minorHAnsi" w:eastAsiaTheme="minorEastAsia" w:hAnsiTheme="minorHAnsi" w:cstheme="minorBidi"/>
+              <w:noProof/>
+              <w:sz w:val="24"/>
+              <w:szCs w:val="24"/>
+            </w:rPr>
+          </w:pPr>
+          <w:hyperlink w:anchor="_Toc139140481" w:history="1">
+            <w:r>
+              <w:rPr>
+                <w:rStyle w:val="Hyperlink"/>
+                <w:noProof/>
+                <w:sz w:val="24"/>
+                <w:szCs w:val="24"/>
+              </w:rPr>
+              <w:t>Specifikacije digitalnog fitra</w:t>
+            </w:r>
+            <w:r>
+              <w:rPr>
+                <w:noProof/>
+                <w:webHidden/>
+                <w:sz w:val="24"/>
+                <w:szCs w:val="24"/>
+              </w:rPr>
+              <w:tab/>
+            </w:r>
+            <w:r>
+              <w:rPr>
+                <w:noProof/>
+                <w:webHidden/>
+                <w:sz w:val="24"/>
+                <w:szCs w:val="24"/>
+              </w:rPr>
+              <w:fldChar w:fldCharType="begin"/>
+            </w:r>
+            <w:r>
+              <w:rPr>
+                <w:noProof/>
+                <w:webHidden/>
+                <w:sz w:val="24"/>
+                <w:szCs w:val="24"/>
+              </w:rPr>
+              <w:instrText xml:space="preserve"> PAGEREF _Toc139140481 \h </w:instrText>
+            </w:r>
+            <w:r>
+              <w:rPr>
+                <w:noProof/>
+                <w:webHidden/>
+                <w:sz w:val="24"/>
+                <w:szCs w:val="24"/>
+              </w:rPr>
+            </w:r>
+            <w:r>
+              <w:rPr>
+                <w:noProof/>
+                <w:webHidden/>
+                <w:sz w:val="24"/>
+                <w:szCs w:val="24"/>
+              </w:rPr>
+              <w:fldChar w:fldCharType="separate"/>
+            </w:r>
+            <w:r>
+              <w:rPr>
+                <w:noProof/>
+                <w:webHidden/>
+                <w:sz w:val="24"/>
+                <w:szCs w:val="24"/>
+              </w:rPr>
+              <w:t>3</w:t>
+            </w:r>
+            <w:r>
+              <w:rPr>
+                <w:noProof/>
+                <w:webHidden/>
+                <w:sz w:val="24"/>
+                <w:szCs w:val="24"/>
+              </w:rPr>
+              <w:fldChar w:fldCharType="end"/>
+            </w:r>
+          </w:hyperlink>
+        </w:p>
+        <w:p>
+          <w:pPr>
+            <w:pStyle w:val="TOC2"/>
+            <w:tabs>
+              <w:tab w:val="right" w:leader="dot" w:pos="9020"/>
+            </w:tabs>
+            <w:rPr>
+              <w:rFonts w:asciiTheme="minorHAnsi" w:eastAsiaTheme="minorEastAsia" w:hAnsiTheme="minorHAnsi" w:cstheme="minorBidi"/>
+              <w:noProof/>
+              <w:sz w:val="24"/>
+              <w:szCs w:val="24"/>
+            </w:rPr>
+          </w:pPr>
+          <w:hyperlink w:anchor="_Toc139140482" w:history="1">
+            <w:r>
+              <w:rPr>
+                <w:rStyle w:val="Hyperlink"/>
+                <w:noProof/>
+                <w:sz w:val="24"/>
+                <w:szCs w:val="24"/>
+              </w:rPr>
+              <w:t>Metode</w:t>
+            </w:r>
+            <w:r>
+              <w:rPr>
+                <w:rStyle w:val="Hyperlink"/>
+                <w:noProof/>
+                <w:spacing w:val="25"/>
+                <w:sz w:val="24"/>
+                <w:szCs w:val="24"/>
+              </w:rPr>
+              <w:t xml:space="preserve"> </w:t>
+            </w:r>
+            <w:r>
+              <w:rPr>
+                <w:rStyle w:val="Hyperlink"/>
+                <w:noProof/>
+                <w:sz w:val="24"/>
+                <w:szCs w:val="24"/>
+              </w:rPr>
+              <w:t>redundancije</w:t>
+            </w:r>
+            <w:r>
+              <w:rPr>
+                <w:noProof/>
+                <w:webHidden/>
+                <w:sz w:val="24"/>
+                <w:szCs w:val="24"/>
+              </w:rPr>
+              <w:tab/>
+            </w:r>
+            <w:r>
+              <w:rPr>
+                <w:noProof/>
+                <w:webHidden/>
+                <w:sz w:val="24"/>
+                <w:szCs w:val="24"/>
+              </w:rPr>
+              <w:fldChar w:fldCharType="begin"/>
+            </w:r>
+            <w:r>
+              <w:rPr>
+                <w:noProof/>
+                <w:webHidden/>
+                <w:sz w:val="24"/>
+                <w:szCs w:val="24"/>
+              </w:rPr>
+              <w:instrText xml:space="preserve"> PAGEREF _Toc139140482 \h </w:instrText>
+            </w:r>
+            <w:r>
+              <w:rPr>
+                <w:noProof/>
+                <w:webHidden/>
+                <w:sz w:val="24"/>
+                <w:szCs w:val="24"/>
+              </w:rPr>
+            </w:r>
+            <w:r>
+              <w:rPr>
+                <w:noProof/>
+                <w:webHidden/>
+                <w:sz w:val="24"/>
+                <w:szCs w:val="24"/>
+              </w:rPr>
+              <w:fldChar w:fldCharType="separate"/>
+            </w:r>
+            <w:r>
+              <w:rPr>
+                <w:noProof/>
+                <w:webHidden/>
+                <w:sz w:val="24"/>
+                <w:szCs w:val="24"/>
+              </w:rPr>
+              <w:t>3</w:t>
+            </w:r>
+            <w:r>
+              <w:rPr>
+                <w:noProof/>
+                <w:webHidden/>
+                <w:sz w:val="24"/>
+                <w:szCs w:val="24"/>
+              </w:rPr>
+              <w:fldChar w:fldCharType="end"/>
+            </w:r>
+          </w:hyperlink>
+        </w:p>
+        <w:p>
+          <w:pPr>
+            <w:pStyle w:val="TOC2"/>
+            <w:tabs>
+              <w:tab w:val="right" w:leader="dot" w:pos="9020"/>
+            </w:tabs>
+            <w:rPr>
+              <w:rFonts w:asciiTheme="minorHAnsi" w:eastAsiaTheme="minorEastAsia" w:hAnsiTheme="minorHAnsi" w:cstheme="minorBidi"/>
+              <w:noProof/>
+              <w:sz w:val="24"/>
+              <w:szCs w:val="24"/>
+            </w:rPr>
+          </w:pPr>
+          <w:hyperlink w:anchor="_Toc139140483" w:history="1">
+            <w:r>
+              <w:rPr>
+                <w:rStyle w:val="Hyperlink"/>
+                <w:noProof/>
+                <w:sz w:val="24"/>
+                <w:szCs w:val="24"/>
+              </w:rPr>
+              <w:t>N – modularna redudancija</w:t>
+            </w:r>
+            <w:r>
+              <w:rPr>
+                <w:noProof/>
+                <w:webHidden/>
+                <w:sz w:val="24"/>
+                <w:szCs w:val="24"/>
+              </w:rPr>
+              <w:tab/>
+            </w:r>
+            <w:r>
+              <w:rPr>
+                <w:noProof/>
+                <w:webHidden/>
+                <w:sz w:val="24"/>
+                <w:szCs w:val="24"/>
+              </w:rPr>
+              <w:fldChar w:fldCharType="begin"/>
+            </w:r>
+            <w:r>
+              <w:rPr>
+                <w:noProof/>
+                <w:webHidden/>
+                <w:sz w:val="24"/>
+                <w:szCs w:val="24"/>
+              </w:rPr>
+              <w:instrText xml:space="preserve"> PAGEREF _Toc139140483 \h </w:instrText>
+            </w:r>
+            <w:r>
+              <w:rPr>
+                <w:noProof/>
+                <w:webHidden/>
+                <w:sz w:val="24"/>
+                <w:szCs w:val="24"/>
+              </w:rPr>
+            </w:r>
+            <w:r>
+              <w:rPr>
+                <w:noProof/>
+                <w:webHidden/>
+                <w:sz w:val="24"/>
+                <w:szCs w:val="24"/>
+              </w:rPr>
+              <w:fldChar w:fldCharType="separate"/>
+            </w:r>
+            <w:r>
+              <w:rPr>
+                <w:noProof/>
+                <w:webHidden/>
+                <w:sz w:val="24"/>
+                <w:szCs w:val="24"/>
+              </w:rPr>
+              <w:t>3</w:t>
+            </w:r>
+            <w:r>
+              <w:rPr>
+                <w:noProof/>
+                <w:webHidden/>
+                <w:sz w:val="24"/>
+                <w:szCs w:val="24"/>
+              </w:rPr>
+              <w:fldChar w:fldCharType="end"/>
+            </w:r>
+          </w:hyperlink>
+        </w:p>
+        <w:p>
+          <w:pPr>
+            <w:pStyle w:val="TOC2"/>
+            <w:tabs>
+              <w:tab w:val="right" w:leader="dot" w:pos="9020"/>
+            </w:tabs>
+            <w:rPr>
+              <w:rFonts w:asciiTheme="minorHAnsi" w:eastAsiaTheme="minorEastAsia" w:hAnsiTheme="minorHAnsi" w:cstheme="minorBidi"/>
+              <w:noProof/>
+              <w:sz w:val="24"/>
+              <w:szCs w:val="24"/>
+            </w:rPr>
+          </w:pPr>
+          <w:hyperlink w:anchor="_Toc139140484" w:history="1">
+            <w:r>
+              <w:rPr>
+                <w:rStyle w:val="Hyperlink"/>
+                <w:noProof/>
+                <w:sz w:val="24"/>
+                <w:szCs w:val="24"/>
+              </w:rPr>
+              <w:t>Self-purging</w:t>
+            </w:r>
+            <w:r>
+              <w:rPr>
+                <w:rStyle w:val="Hyperlink"/>
+                <w:noProof/>
+                <w:spacing w:val="12"/>
+                <w:sz w:val="24"/>
+                <w:szCs w:val="24"/>
+              </w:rPr>
+              <w:t xml:space="preserve"> </w:t>
+            </w:r>
+            <w:r>
+              <w:rPr>
+                <w:rStyle w:val="Hyperlink"/>
+                <w:noProof/>
+                <w:sz w:val="24"/>
+                <w:szCs w:val="24"/>
+              </w:rPr>
+              <w:t>redundancija</w:t>
+            </w:r>
+            <w:r>
+              <w:rPr>
+                <w:noProof/>
+                <w:webHidden/>
+                <w:sz w:val="24"/>
+                <w:szCs w:val="24"/>
+              </w:rPr>
+              <w:tab/>
+            </w:r>
+            <w:r>
+              <w:rPr>
+                <w:noProof/>
+                <w:webHidden/>
+                <w:sz w:val="24"/>
+                <w:szCs w:val="24"/>
+              </w:rPr>
+              <w:fldChar w:fldCharType="begin"/>
+            </w:r>
+            <w:r>
+              <w:rPr>
+                <w:noProof/>
+                <w:webHidden/>
+                <w:sz w:val="24"/>
+                <w:szCs w:val="24"/>
+              </w:rPr>
+              <w:instrText xml:space="preserve"> PAGEREF _Toc139140484 \h </w:instrText>
+            </w:r>
+            <w:r>
+              <w:rPr>
+                <w:noProof/>
+                <w:webHidden/>
+                <w:sz w:val="24"/>
+                <w:szCs w:val="24"/>
+              </w:rPr>
+            </w:r>
+            <w:r>
+              <w:rPr>
+                <w:noProof/>
+                <w:webHidden/>
+                <w:sz w:val="24"/>
+                <w:szCs w:val="24"/>
+              </w:rPr>
+              <w:fldChar w:fldCharType="separate"/>
+            </w:r>
+            <w:r>
+              <w:rPr>
+                <w:noProof/>
+                <w:webHidden/>
+                <w:sz w:val="24"/>
+                <w:szCs w:val="24"/>
+              </w:rPr>
+              <w:t>4</w:t>
+            </w:r>
+            <w:r>
+              <w:rPr>
+                <w:noProof/>
+                <w:webHidden/>
+                <w:sz w:val="24"/>
+                <w:szCs w:val="24"/>
+              </w:rPr>
+              <w:fldChar w:fldCharType="end"/>
+            </w:r>
+          </w:hyperlink>
+        </w:p>
+        <w:p>
+          <w:pPr>
+            <w:pStyle w:val="TOC2"/>
+            <w:tabs>
+              <w:tab w:val="right" w:leader="dot" w:pos="9020"/>
+            </w:tabs>
+            <w:rPr>
+              <w:rFonts w:asciiTheme="minorHAnsi" w:eastAsiaTheme="minorEastAsia" w:hAnsiTheme="minorHAnsi" w:cstheme="minorBidi"/>
+              <w:noProof/>
+              <w:sz w:val="24"/>
+              <w:szCs w:val="24"/>
+            </w:rPr>
+          </w:pPr>
+          <w:hyperlink w:anchor="_Toc139140485" w:history="1">
+            <w:r>
+              <w:rPr>
+                <w:rStyle w:val="Hyperlink"/>
+                <w:noProof/>
+                <w:sz w:val="24"/>
+                <w:szCs w:val="24"/>
+                <w:lang w:val="sr-Latn-RS"/>
+              </w:rPr>
+              <w:t>Prekidač</w:t>
+            </w:r>
+            <w:r>
+              <w:rPr>
+                <w:noProof/>
+                <w:webHidden/>
+                <w:sz w:val="24"/>
+                <w:szCs w:val="24"/>
+              </w:rPr>
+              <w:tab/>
+            </w:r>
+            <w:r>
+              <w:rPr>
+                <w:noProof/>
+                <w:webHidden/>
+                <w:sz w:val="24"/>
+                <w:szCs w:val="24"/>
+              </w:rPr>
+              <w:fldChar w:fldCharType="begin"/>
+            </w:r>
+            <w:r>
+              <w:rPr>
+                <w:noProof/>
+                <w:webHidden/>
+                <w:sz w:val="24"/>
+                <w:szCs w:val="24"/>
+              </w:rPr>
+              <w:instrText xml:space="preserve"> PAGEREF _Toc139140485 \h </w:instrText>
+            </w:r>
+            <w:r>
+              <w:rPr>
+                <w:noProof/>
+                <w:webHidden/>
+                <w:sz w:val="24"/>
+                <w:szCs w:val="24"/>
+              </w:rPr>
+            </w:r>
+            <w:r>
+              <w:rPr>
+                <w:noProof/>
+                <w:webHidden/>
+                <w:sz w:val="24"/>
+                <w:szCs w:val="24"/>
+              </w:rPr>
+              <w:fldChar w:fldCharType="separate"/>
+            </w:r>
+            <w:r>
+              <w:rPr>
+                <w:noProof/>
+                <w:webHidden/>
+                <w:sz w:val="24"/>
+                <w:szCs w:val="24"/>
+              </w:rPr>
+              <w:t>5</w:t>
+            </w:r>
+            <w:r>
+              <w:rPr>
+                <w:noProof/>
+                <w:webHidden/>
+                <w:sz w:val="24"/>
+                <w:szCs w:val="24"/>
+              </w:rPr>
+              <w:fldChar w:fldCharType="end"/>
+            </w:r>
+          </w:hyperlink>
+        </w:p>
+        <w:p>
+          <w:pPr>
+            <w:pStyle w:val="TOC2"/>
+            <w:tabs>
+              <w:tab w:val="right" w:leader="dot" w:pos="9020"/>
+            </w:tabs>
+            <w:rPr>
+              <w:rFonts w:asciiTheme="minorHAnsi" w:eastAsiaTheme="minorEastAsia" w:hAnsiTheme="minorHAnsi" w:cstheme="minorBidi"/>
+              <w:noProof/>
+              <w:sz w:val="24"/>
+              <w:szCs w:val="24"/>
+            </w:rPr>
+          </w:pPr>
+          <w:hyperlink w:anchor="_Toc139140486" w:history="1">
+            <w:r>
+              <w:rPr>
+                <w:rStyle w:val="Hyperlink"/>
+                <w:noProof/>
+                <w:sz w:val="24"/>
+                <w:szCs w:val="24"/>
+              </w:rPr>
+              <w:t>Glasačka</w:t>
+            </w:r>
+            <w:r>
+              <w:rPr>
+                <w:rStyle w:val="Hyperlink"/>
+                <w:noProof/>
+                <w:spacing w:val="3"/>
+                <w:sz w:val="24"/>
+                <w:szCs w:val="24"/>
+              </w:rPr>
+              <w:t xml:space="preserve"> </w:t>
+            </w:r>
+            <w:r>
+              <w:rPr>
+                <w:rStyle w:val="Hyperlink"/>
+                <w:noProof/>
+                <w:sz w:val="24"/>
+                <w:szCs w:val="24"/>
+              </w:rPr>
+              <w:t>jedinica</w:t>
+            </w:r>
+            <w:r>
+              <w:rPr>
+                <w:rStyle w:val="Hyperlink"/>
+                <w:noProof/>
+                <w:spacing w:val="3"/>
+                <w:sz w:val="24"/>
+                <w:szCs w:val="24"/>
+              </w:rPr>
+              <w:t xml:space="preserve"> </w:t>
+            </w:r>
+            <w:r>
+              <w:rPr>
+                <w:rStyle w:val="Hyperlink"/>
+                <w:noProof/>
+                <w:sz w:val="24"/>
+                <w:szCs w:val="24"/>
+              </w:rPr>
+              <w:t>(voter)</w:t>
+            </w:r>
+            <w:r>
+              <w:rPr>
+                <w:noProof/>
+                <w:webHidden/>
+                <w:sz w:val="24"/>
+                <w:szCs w:val="24"/>
+              </w:rPr>
+              <w:tab/>
+            </w:r>
+            <w:r>
+              <w:rPr>
+                <w:noProof/>
+                <w:webHidden/>
+                <w:sz w:val="24"/>
+                <w:szCs w:val="24"/>
+              </w:rPr>
+              <w:fldChar w:fldCharType="begin"/>
+            </w:r>
+            <w:r>
+              <w:rPr>
+                <w:noProof/>
+                <w:webHidden/>
+                <w:sz w:val="24"/>
+                <w:szCs w:val="24"/>
+              </w:rPr>
+              <w:instrText xml:space="preserve"> PAGEREF _Toc139140486 \h </w:instrText>
+            </w:r>
+            <w:r>
+              <w:rPr>
+                <w:noProof/>
+                <w:webHidden/>
+                <w:sz w:val="24"/>
+                <w:szCs w:val="24"/>
+              </w:rPr>
+            </w:r>
+            <w:r>
+              <w:rPr>
+                <w:noProof/>
+                <w:webHidden/>
+                <w:sz w:val="24"/>
+                <w:szCs w:val="24"/>
+              </w:rPr>
+              <w:fldChar w:fldCharType="separate"/>
+            </w:r>
+            <w:r>
+              <w:rPr>
+                <w:noProof/>
+                <w:webHidden/>
+                <w:sz w:val="24"/>
+                <w:szCs w:val="24"/>
+              </w:rPr>
+              <w:t>5</w:t>
+            </w:r>
+            <w:r>
+              <w:rPr>
+                <w:noProof/>
+                <w:webHidden/>
+                <w:sz w:val="24"/>
+                <w:szCs w:val="24"/>
+              </w:rPr>
+              <w:fldChar w:fldCharType="end"/>
+            </w:r>
+          </w:hyperlink>
+        </w:p>
+        <w:p>
+          <w:pPr>
+            <w:pStyle w:val="TOC2"/>
+            <w:tabs>
+              <w:tab w:val="right" w:leader="dot" w:pos="9020"/>
+            </w:tabs>
+            <w:rPr>
+              <w:rFonts w:asciiTheme="minorHAnsi" w:eastAsiaTheme="minorEastAsia" w:hAnsiTheme="minorHAnsi" w:cstheme="minorBidi"/>
+              <w:noProof/>
+              <w:sz w:val="24"/>
+              <w:szCs w:val="24"/>
+            </w:rPr>
+          </w:pPr>
+          <w:hyperlink w:anchor="_Toc139140487" w:history="1">
+            <w:r>
+              <w:rPr>
+                <w:rStyle w:val="Hyperlink"/>
+                <w:noProof/>
+                <w:sz w:val="24"/>
+                <w:szCs w:val="24"/>
+              </w:rPr>
+              <w:t>Analiza dobijenih rezultata</w:t>
+            </w:r>
+            <w:r>
+              <w:rPr>
+                <w:noProof/>
+                <w:webHidden/>
+                <w:sz w:val="24"/>
+                <w:szCs w:val="24"/>
+              </w:rPr>
+              <w:tab/>
+            </w:r>
+            <w:r>
+              <w:rPr>
+                <w:noProof/>
+                <w:webHidden/>
+                <w:sz w:val="24"/>
+                <w:szCs w:val="24"/>
+              </w:rPr>
+              <w:fldChar w:fldCharType="begin"/>
+            </w:r>
+            <w:r>
+              <w:rPr>
+                <w:noProof/>
+                <w:webHidden/>
+                <w:sz w:val="24"/>
+                <w:szCs w:val="24"/>
+              </w:rPr>
+              <w:instrText xml:space="preserve"> PAGEREF _Toc139140487 \h </w:instrText>
+            </w:r>
+            <w:r>
+              <w:rPr>
+                <w:noProof/>
+                <w:webHidden/>
+                <w:sz w:val="24"/>
+                <w:szCs w:val="24"/>
+              </w:rPr>
+            </w:r>
+            <w:r>
+              <w:rPr>
+                <w:noProof/>
+                <w:webHidden/>
+                <w:sz w:val="24"/>
+                <w:szCs w:val="24"/>
+              </w:rPr>
+              <w:fldChar w:fldCharType="separate"/>
+            </w:r>
+            <w:r>
+              <w:rPr>
+                <w:noProof/>
+                <w:webHidden/>
+                <w:sz w:val="24"/>
+                <w:szCs w:val="24"/>
+              </w:rPr>
+              <w:t>6</w:t>
+            </w:r>
+            <w:r>
+              <w:rPr>
+                <w:noProof/>
+                <w:webHidden/>
+                <w:sz w:val="24"/>
+                <w:szCs w:val="24"/>
+              </w:rPr>
+              <w:fldChar w:fldCharType="end"/>
+            </w:r>
+          </w:hyperlink>
+        </w:p>
+        <w:p>
+          <w:pPr>
+            <w:pStyle w:val="TOC3"/>
+            <w:rPr>
+              <w:rFonts w:asciiTheme="minorHAnsi" w:eastAsiaTheme="minorEastAsia" w:hAnsiTheme="minorHAnsi" w:cstheme="minorBidi"/>
+              <w:sz w:val="24"/>
+              <w:szCs w:val="24"/>
+            </w:rPr>
+          </w:pPr>
+          <w:hyperlink w:anchor="_Toc139140488" w:history="1">
+            <w:r>
+              <w:rPr>
+                <w:rStyle w:val="Hyperlink"/>
+                <w:sz w:val="24"/>
+                <w:szCs w:val="24"/>
+              </w:rPr>
+              <w:t>Potrošnja snage</w:t>
+            </w:r>
+            <w:r>
+              <w:rPr>
+                <w:webHidden/>
+                <w:sz w:val="24"/>
+                <w:szCs w:val="24"/>
+              </w:rPr>
+              <w:tab/>
+            </w:r>
+            <w:r>
+              <w:rPr>
+                <w:webHidden/>
+                <w:sz w:val="24"/>
+                <w:szCs w:val="24"/>
+              </w:rPr>
+              <w:fldChar w:fldCharType="begin"/>
+            </w:r>
+            <w:r>
+              <w:rPr>
+                <w:webHidden/>
+                <w:sz w:val="24"/>
+                <w:szCs w:val="24"/>
+              </w:rPr>
+              <w:instrText xml:space="preserve"> PAGEREF _Toc139140488 \h </w:instrText>
+            </w:r>
+            <w:r>
+              <w:rPr>
+                <w:webHidden/>
+                <w:sz w:val="24"/>
+                <w:szCs w:val="24"/>
+              </w:rPr>
+            </w:r>
+            <w:r>
+              <w:rPr>
+                <w:webHidden/>
+                <w:sz w:val="24"/>
+                <w:szCs w:val="24"/>
+              </w:rPr>
+              <w:fldChar w:fldCharType="separate"/>
+            </w:r>
+            <w:r>
+              <w:rPr>
+                <w:webHidden/>
+                <w:sz w:val="24"/>
+                <w:szCs w:val="24"/>
+              </w:rPr>
+              <w:t>6</w:t>
+            </w:r>
+            <w:r>
+              <w:rPr>
+                <w:webHidden/>
+                <w:sz w:val="24"/>
+                <w:szCs w:val="24"/>
+              </w:rPr>
+              <w:fldChar w:fldCharType="end"/>
+            </w:r>
+          </w:hyperlink>
+        </w:p>
+        <w:p>
+          <w:pPr>
+            <w:pStyle w:val="TOC3"/>
+            <w:rPr>
+              <w:rFonts w:asciiTheme="minorHAnsi" w:eastAsiaTheme="minorEastAsia" w:hAnsiTheme="minorHAnsi" w:cstheme="minorBidi"/>
+              <w:sz w:val="24"/>
+              <w:szCs w:val="24"/>
+            </w:rPr>
+          </w:pPr>
+          <w:hyperlink w:anchor="_Toc139140489" w:history="1">
+            <w:r>
+              <w:rPr>
+                <w:rStyle w:val="Hyperlink"/>
+                <w:sz w:val="24"/>
+                <w:szCs w:val="24"/>
+              </w:rPr>
+              <w:t>Utrošeni resursi</w:t>
+            </w:r>
+            <w:r>
+              <w:rPr>
+                <w:webHidden/>
+                <w:sz w:val="24"/>
+                <w:szCs w:val="24"/>
+              </w:rPr>
+              <w:tab/>
+            </w:r>
+            <w:r>
+              <w:rPr>
+                <w:webHidden/>
+                <w:sz w:val="24"/>
+                <w:szCs w:val="24"/>
+              </w:rPr>
+              <w:fldChar w:fldCharType="begin"/>
+            </w:r>
+            <w:r>
+              <w:rPr>
+                <w:webHidden/>
+                <w:sz w:val="24"/>
+                <w:szCs w:val="24"/>
+              </w:rPr>
+              <w:instrText xml:space="preserve"> PAGEREF _Toc139140489 \h </w:instrText>
+            </w:r>
+            <w:r>
+              <w:rPr>
+                <w:webHidden/>
+                <w:sz w:val="24"/>
+                <w:szCs w:val="24"/>
+              </w:rPr>
+            </w:r>
+            <w:r>
+              <w:rPr>
+                <w:webHidden/>
+                <w:sz w:val="24"/>
+                <w:szCs w:val="24"/>
+              </w:rPr>
+              <w:fldChar w:fldCharType="separate"/>
+            </w:r>
+            <w:r>
+              <w:rPr>
+                <w:webHidden/>
+                <w:sz w:val="24"/>
+                <w:szCs w:val="24"/>
+              </w:rPr>
+              <w:t>7</w:t>
+            </w:r>
+            <w:r>
+              <w:rPr>
+                <w:webHidden/>
+                <w:sz w:val="24"/>
+                <w:szCs w:val="24"/>
+              </w:rPr>
+              <w:fldChar w:fldCharType="end"/>
+            </w:r>
+          </w:hyperlink>
+        </w:p>
+        <w:p>
+          <w:pPr>
+            <w:pStyle w:val="TOC3"/>
+            <w:rPr>
+              <w:rFonts w:asciiTheme="minorHAnsi" w:eastAsiaTheme="minorEastAsia" w:hAnsiTheme="minorHAnsi" w:cstheme="minorBidi"/>
+              <w:sz w:val="24"/>
+              <w:szCs w:val="24"/>
+            </w:rPr>
+          </w:pPr>
+          <w:hyperlink w:anchor="_Toc139140490" w:history="1">
+            <w:r>
+              <w:rPr>
+                <w:rStyle w:val="Hyperlink"/>
+                <w:sz w:val="24"/>
+                <w:szCs w:val="24"/>
+              </w:rPr>
+              <w:t>Učestanost sistema</w:t>
+            </w:r>
+            <w:r>
+              <w:rPr>
+                <w:webHidden/>
+                <w:sz w:val="24"/>
+                <w:szCs w:val="24"/>
+              </w:rPr>
+              <w:tab/>
+            </w:r>
+            <w:r>
+              <w:rPr>
+                <w:webHidden/>
+                <w:sz w:val="24"/>
+                <w:szCs w:val="24"/>
+              </w:rPr>
+              <w:fldChar w:fldCharType="begin"/>
+            </w:r>
+            <w:r>
+              <w:rPr>
+                <w:webHidden/>
+                <w:sz w:val="24"/>
+                <w:szCs w:val="24"/>
+              </w:rPr>
+              <w:instrText xml:space="preserve"> PAGEREF _Toc139140490 \h </w:instrText>
+            </w:r>
+            <w:r>
+              <w:rPr>
+                <w:webHidden/>
+                <w:sz w:val="24"/>
+                <w:szCs w:val="24"/>
+              </w:rPr>
+            </w:r>
+            <w:r>
+              <w:rPr>
+                <w:webHidden/>
+                <w:sz w:val="24"/>
+                <w:szCs w:val="24"/>
+              </w:rPr>
+              <w:fldChar w:fldCharType="separate"/>
+            </w:r>
+            <w:r>
+              <w:rPr>
+                <w:webHidden/>
+                <w:sz w:val="24"/>
+                <w:szCs w:val="24"/>
+              </w:rPr>
+              <w:t>7</w:t>
+            </w:r>
+            <w:r>
+              <w:rPr>
+                <w:webHidden/>
+                <w:sz w:val="24"/>
+                <w:szCs w:val="24"/>
+              </w:rPr>
+              <w:fldChar w:fldCharType="end"/>
+            </w:r>
+          </w:hyperlink>
+        </w:p>
+        <w:p>
+          <w:pPr>
+            <w:pStyle w:val="TOC3"/>
+            <w:rPr>
+              <w:rFonts w:asciiTheme="minorHAnsi" w:eastAsiaTheme="minorEastAsia" w:hAnsiTheme="minorHAnsi" w:cstheme="minorBidi"/>
+              <w:sz w:val="24"/>
+              <w:szCs w:val="24"/>
+            </w:rPr>
+          </w:pPr>
+          <w:hyperlink w:anchor="_Toc139140491" w:history="1">
+            <w:r>
+              <w:rPr>
+                <w:rStyle w:val="Hyperlink"/>
+                <w:sz w:val="24"/>
+                <w:szCs w:val="24"/>
+              </w:rPr>
+              <w:t>Simulacija sistema</w:t>
+            </w:r>
+            <w:r>
+              <w:rPr>
+                <w:webHidden/>
+                <w:sz w:val="24"/>
+                <w:szCs w:val="24"/>
+              </w:rPr>
+              <w:tab/>
+            </w:r>
+            <w:r>
+              <w:rPr>
+                <w:webHidden/>
+                <w:sz w:val="24"/>
+                <w:szCs w:val="24"/>
+              </w:rPr>
+              <w:fldChar w:fldCharType="begin"/>
+            </w:r>
+            <w:r>
+              <w:rPr>
+                <w:webHidden/>
+                <w:sz w:val="24"/>
+                <w:szCs w:val="24"/>
+              </w:rPr>
+              <w:instrText xml:space="preserve"> PAGEREF _Toc139140491 \h </w:instrText>
+            </w:r>
+            <w:r>
+              <w:rPr>
+                <w:webHidden/>
+                <w:sz w:val="24"/>
+                <w:szCs w:val="24"/>
+              </w:rPr>
+            </w:r>
+            <w:r>
+              <w:rPr>
+                <w:webHidden/>
+                <w:sz w:val="24"/>
+                <w:szCs w:val="24"/>
+              </w:rPr>
+              <w:fldChar w:fldCharType="separate"/>
+            </w:r>
+            <w:r>
+              <w:rPr>
+                <w:webHidden/>
+                <w:sz w:val="24"/>
+                <w:szCs w:val="24"/>
+              </w:rPr>
+              <w:t>7</w:t>
+            </w:r>
+            <w:r>
+              <w:rPr>
+                <w:webHidden/>
+                <w:sz w:val="24"/>
+                <w:szCs w:val="24"/>
+              </w:rPr>
+              <w:fldChar w:fldCharType="end"/>
+            </w:r>
+          </w:hyperlink>
+        </w:p>
+        <w:p>
+          <w:pPr>
+            <w:pStyle w:val="TOC2"/>
+            <w:tabs>
+              <w:tab w:val="right" w:leader="dot" w:pos="9020"/>
+            </w:tabs>
+            <w:rPr>
+              <w:rFonts w:asciiTheme="minorHAnsi" w:eastAsiaTheme="minorEastAsia" w:hAnsiTheme="minorHAnsi" w:cstheme="minorBidi"/>
+              <w:noProof/>
+              <w:sz w:val="24"/>
+              <w:szCs w:val="24"/>
+            </w:rPr>
+          </w:pPr>
+          <w:hyperlink w:anchor="_Toc139140492" w:history="1">
+            <w:r>
+              <w:rPr>
+                <w:rStyle w:val="Hyperlink"/>
+                <w:noProof/>
+                <w:sz w:val="24"/>
+                <w:szCs w:val="24"/>
+              </w:rPr>
+              <w:t>Literatura</w:t>
+            </w:r>
+            <w:r>
+              <w:rPr>
+                <w:noProof/>
+                <w:webHidden/>
+                <w:sz w:val="24"/>
+                <w:szCs w:val="24"/>
+              </w:rPr>
+              <w:tab/>
+            </w:r>
+            <w:r>
+              <w:rPr>
+                <w:noProof/>
+                <w:webHidden/>
+                <w:sz w:val="24"/>
+                <w:szCs w:val="24"/>
+              </w:rPr>
+              <w:fldChar w:fldCharType="begin"/>
+            </w:r>
+            <w:r>
+              <w:rPr>
+                <w:noProof/>
+                <w:webHidden/>
+                <w:sz w:val="24"/>
+                <w:szCs w:val="24"/>
+              </w:rPr>
+              <w:instrText xml:space="preserve"> PAGEREF _Toc139140492 \h </w:instrText>
+            </w:r>
+            <w:r>
+              <w:rPr>
+                <w:noProof/>
+                <w:webHidden/>
+                <w:sz w:val="24"/>
+                <w:szCs w:val="24"/>
+              </w:rPr>
+            </w:r>
+            <w:r>
+              <w:rPr>
+                <w:noProof/>
+                <w:webHidden/>
+                <w:sz w:val="24"/>
+                <w:szCs w:val="24"/>
+              </w:rPr>
+              <w:fldChar w:fldCharType="separate"/>
+            </w:r>
+            <w:r>
+              <w:rPr>
+                <w:noProof/>
+                <w:webHidden/>
+                <w:sz w:val="24"/>
+                <w:szCs w:val="24"/>
+              </w:rPr>
+              <w:t>9</w:t>
+            </w:r>
+            <w:r>
+              <w:rPr>
+                <w:noProof/>
+                <w:webHidden/>
+                <w:sz w:val="24"/>
+                <w:szCs w:val="24"/>
+              </w:rPr>
+              <w:fldChar w:fldCharType="end"/>
+            </w:r>
+          </w:hyperlink>
+        </w:p>
+        <w:p>
+          <w:r>
+            <w:rPr>
+              <w:b/>
+              <w:bCs/>
+              <w:noProof/>
+              <w:sz w:val="32"/>
+              <w:szCs w:val="32"/>
+            </w:rPr>
+            <w:fldChar w:fldCharType="end"/>
+          </w:r>
+        </w:p>
+      </w:sdtContent>
+    </w:sdt>
     <w:p>
       <w:pPr>
         <w:pStyle w:val="Heading1"/>
         <w:ind w:left="0"/>
       </w:pPr>
       <w:r>
+        <w:br w:type="page"/>
+      </w:r>
+    </w:p>
+    <w:p>
+      <w:pPr>
+        <w:pStyle w:val="Heading2"/>
+      </w:pPr>
+      <w:bookmarkStart w:id="1" w:name="_Toc139140480"/>
+      <w:r>
         <w:lastRenderedPageBreak/>
         <w:t>Uvod</w:t>
       </w:r>
+      <w:bookmarkEnd w:id="1"/>
     </w:p>
     <w:p>
       <w:pPr>
@@ -745,17 +2021,17 @@
     </w:p>
     <w:p>
       <w:pPr>
-        <w:pStyle w:val="Heading1"/>
-        <w:ind w:left="0"/>
-      </w:pPr>
+        <w:pStyle w:val="Heading2"/>
+      </w:pPr>
+      <w:bookmarkStart w:id="2" w:name="_Toc139140481"/>
       <w:r>
         <w:t>Specifikacije digitalnog fitra</w:t>
       </w:r>
-    </w:p>
-    <w:p>
-      <w:pPr>
-        <w:pStyle w:val="Heading1"/>
-        <w:ind w:left="0"/>
+      <w:bookmarkEnd w:id="2"/>
+    </w:p>
+    <w:p>
+      <w:pPr>
+        <w:pStyle w:val="ListParagraph"/>
       </w:pPr>
     </w:p>
     <w:p>
@@ -925,6 +2201,7 @@
           <w:noProof/>
           <w:sz w:val="28"/>
           <w:szCs w:val="28"/>
+          <w:lang w:val="en-GB" w:eastAsia="en-GB"/>
         </w:rPr>
         <w:drawing>
           <wp:inline distT="0" distB="0" distL="0" distR="0" wp14:anchorId="16F7E2BD" wp14:editId="3EC2290E">
@@ -962,8 +2239,8 @@
           </wp:inline>
         </w:drawing>
       </w:r>
-      <w:bookmarkStart w:id="1" w:name="Metode_redundancije"/>
-      <w:bookmarkEnd w:id="1"/>
+      <w:bookmarkStart w:id="3" w:name="Metode_redundancije"/>
+      <w:bookmarkEnd w:id="3"/>
     </w:p>
     <w:p>
       <w:pPr>
@@ -992,11 +2269,9 @@
     </w:p>
     <w:p>
       <w:pPr>
-        <w:pStyle w:val="Heading1"/>
-        <w:spacing w:before="0"/>
-        <w:ind w:left="0"/>
-        <w:jc w:val="both"/>
-      </w:pPr>
+        <w:pStyle w:val="Heading2"/>
+      </w:pPr>
+      <w:bookmarkStart w:id="4" w:name="_Toc139140482"/>
       <w:r>
         <w:t>Metode</w:t>
       </w:r>
@@ -1009,6 +2284,7 @@
       <w:r>
         <w:t>redundancije</w:t>
       </w:r>
+      <w:bookmarkEnd w:id="4"/>
     </w:p>
     <w:p>
       <w:pPr>
@@ -1071,9 +2347,11 @@
         <w:ind w:left="0"/>
         <w:jc w:val="both"/>
       </w:pPr>
+      <w:bookmarkStart w:id="5" w:name="_Toc139140483"/>
       <w:r>
         <w:t>N – modularna redudancija</w:t>
       </w:r>
+      <w:bookmarkEnd w:id="5"/>
     </w:p>
     <w:p>
       <w:pPr>
@@ -1161,10 +2439,10 @@
           <w:noProof/>
           <w:sz w:val="28"/>
           <w:szCs w:val="28"/>
-          <w:lang w:val="en-US"/>
+          <w:lang w:val="en-GB" w:eastAsia="en-GB"/>
         </w:rPr>
         <w:drawing>
-          <wp:anchor distT="0" distB="0" distL="0" distR="0" simplePos="0" relativeHeight="251660288" behindDoc="0" locked="0" layoutInCell="1" allowOverlap="1" wp14:anchorId="2DF1A3AA" wp14:editId="6027D4E2">
+          <wp:anchor distT="0" distB="0" distL="0" distR="0" simplePos="0" relativeHeight="251658240" behindDoc="0" locked="0" layoutInCell="1" allowOverlap="1" wp14:anchorId="2DF1A3AA" wp14:editId="6027D4E2">
             <wp:simplePos x="0" y="0"/>
             <wp:positionH relativeFrom="page">
               <wp:posOffset>2199640</wp:posOffset>
@@ -1303,6 +2581,7 @@
         <w:spacing w:before="1"/>
         <w:ind w:left="0"/>
       </w:pPr>
+      <w:bookmarkStart w:id="6" w:name="_Toc139140484"/>
       <w:r>
         <w:t>Self-purging</w:t>
       </w:r>
@@ -1315,6 +2594,7 @@
       <w:r>
         <w:t>redundancija</w:t>
       </w:r>
+      <w:bookmarkEnd w:id="6"/>
     </w:p>
     <w:p>
       <w:pPr>
@@ -1470,31 +2750,22 @@
       <w:pPr>
         <w:pStyle w:val="BodyText"/>
         <w:spacing w:before="5"/>
-        <w:rPr>
-          <w:sz w:val="28"/>
-          <w:szCs w:val="28"/>
-        </w:rPr>
-      </w:pPr>
-      <w:r>
-        <w:rPr>
-          <w:noProof/>
-          <w:sz w:val="28"/>
-          <w:szCs w:val="28"/>
-          <w:lang w:val="en-US"/>
+        <w:jc w:val="center"/>
+        <w:rPr>
+          <w:sz w:val="28"/>
+          <w:szCs w:val="28"/>
+        </w:rPr>
+      </w:pPr>
+      <w:r>
+        <w:rPr>
+          <w:sz w:val="28"/>
+          <w:szCs w:val="28"/>
         </w:rPr>
         <w:drawing>
-          <wp:anchor distT="0" distB="0" distL="0" distR="0" simplePos="0" relativeHeight="251659264" behindDoc="0" locked="0" layoutInCell="1" allowOverlap="1" wp14:anchorId="09524FEA" wp14:editId="35D08964">
-            <wp:simplePos x="0" y="0"/>
-            <wp:positionH relativeFrom="page">
-              <wp:posOffset>2289810</wp:posOffset>
-            </wp:positionH>
-            <wp:positionV relativeFrom="paragraph">
-              <wp:posOffset>196367</wp:posOffset>
-            </wp:positionV>
-            <wp:extent cx="3048000" cy="1981200"/>
+          <wp:inline distT="0" distB="0" distL="0" distR="0" wp14:anchorId="08B6869B" wp14:editId="527ECEA5">
+            <wp:extent cx="4175760" cy="2175720"/>
             <wp:effectExtent l="0" t="0" r="0" b="0"/>
-            <wp:wrapTopAndBottom/>
-            <wp:docPr id="3" name="image2.jpeg"/>
+            <wp:docPr id="11" name="Picture 11"/>
             <wp:cNvGraphicFramePr>
               <a:graphicFrameLocks xmlns:a="http://schemas.openxmlformats.org/drawingml/2006/main" noChangeAspect="1"/>
             </wp:cNvGraphicFramePr>
@@ -1502,11 +2773,11 @@
               <a:graphicData uri="http://schemas.openxmlformats.org/drawingml/2006/picture">
                 <pic:pic xmlns:pic="http://schemas.openxmlformats.org/drawingml/2006/picture">
                   <pic:nvPicPr>
-                    <pic:cNvPr id="4" name="image2.jpeg"/>
+                    <pic:cNvPr id="1" name=""/>
                     <pic:cNvPicPr/>
                   </pic:nvPicPr>
                   <pic:blipFill>
-                    <a:blip r:embed="rId10" cstate="print"/>
+                    <a:blip r:embed="rId10"/>
                     <a:stretch>
                       <a:fillRect/>
                     </a:stretch>
@@ -1514,7 +2785,7 @@
                   <pic:spPr>
                     <a:xfrm>
                       <a:off x="0" y="0"/>
-                      <a:ext cx="3048000" cy="1981200"/>
+                      <a:ext cx="4187144" cy="2181652"/>
                     </a:xfrm>
                     <a:prstGeom prst="rect">
                       <a:avLst/>
@@ -1523,7 +2794,7 @@
                 </pic:pic>
               </a:graphicData>
             </a:graphic>
-          </wp:anchor>
+          </wp:inline>
         </w:drawing>
       </w:r>
     </w:p>
@@ -1658,12 +2929,20 @@
           <w:lang w:val="sr-Latn-RS"/>
         </w:rPr>
       </w:pPr>
+      <w:bookmarkStart w:id="7" w:name="_Toc139140485"/>
       <w:r>
         <w:rPr>
           <w:lang w:val="sr-Latn-RS"/>
         </w:rPr>
-        <w:t>PREKIDAČ (ES)</w:t>
-      </w:r>
+        <w:t>P</w:t>
+      </w:r>
+      <w:r>
+        <w:rPr>
+          <w:lang w:val="sr-Latn-RS"/>
+        </w:rPr>
+        <w:t>rekidač</w:t>
+      </w:r>
+      <w:bookmarkEnd w:id="7"/>
     </w:p>
     <w:p>
       <w:pPr>
@@ -1679,7 +2958,21 @@
           <w:sz w:val="28"/>
           <w:szCs w:val="28"/>
         </w:rPr>
-        <w:t>Prekidač jedinica je inicijalno uključena. Neslaganja između izlaza modula i izlaza glasača menja stanje prekidača u isključen. Zbog predpostavke da instanca koja je jednom otkazala trajno ostaje neispravna, prekidač ostaje u isključenom stanju sve dok ne dođe do resetovanja celukpnog sistema</w:t>
+        <w:t>Prekidač</w:t>
+      </w:r>
+      <w:r>
+        <w:rPr>
+          <w:sz w:val="28"/>
+          <w:szCs w:val="28"/>
+        </w:rPr>
+        <w:t>ka</w:t>
+      </w:r>
+      <w:r>
+        <w:rPr>
+          <w:sz w:val="28"/>
+          <w:szCs w:val="28"/>
+        </w:rPr>
+        <w:t xml:space="preserve"> jedinica je inicijalno uključena. Neslaganja između izlaza modula i izlaza glasača menja stanje prekidača u isključen. Zbog predpostavke da instanca koja je jednom otkazala trajno ostaje neispravna, prekidač ostaje u isključenom stanju sve dok ne dođe do resetovanja celukpnog sistema</w:t>
       </w:r>
       <w:r>
         <w:rPr>
@@ -1730,7 +3023,7 @@
           <w:szCs w:val="28"/>
           <w:lang w:val="sr-Latn-RS"/>
         </w:rPr>
-        <w:t xml:space="preserve">  implementirana je prekidačka</w:t>
+        <w:t xml:space="preserve"> implementirana je prekidačka</w:t>
       </w:r>
       <w:r>
         <w:rPr>
@@ -1768,6 +3061,14 @@
         <w:rPr>
           <w:sz w:val="28"/>
           <w:szCs w:val="28"/>
+          <w:lang w:val="sr-Latn-RS"/>
+        </w:rPr>
+        <w:t xml:space="preserve"> </w:t>
+      </w:r>
+      <w:r>
+        <w:rPr>
+          <w:sz w:val="28"/>
+          <w:szCs w:val="28"/>
         </w:rPr>
         <w:t>Prekidačka jedinica je realizovana pomoću XOR logičke kapije, flip-flopa i AND kapije. Svaka</w:t>
       </w:r>
@@ -2051,10 +3352,10 @@
           <w:noProof/>
           <w:sz w:val="28"/>
           <w:szCs w:val="28"/>
-          <w:lang w:val="en-US"/>
+          <w:lang w:val="en-GB" w:eastAsia="en-GB"/>
         </w:rPr>
         <w:drawing>
-          <wp:anchor distT="0" distB="0" distL="0" distR="0" simplePos="0" relativeHeight="2" behindDoc="0" locked="0" layoutInCell="1" allowOverlap="1" wp14:anchorId="1C33A2D0" wp14:editId="44464ABA">
+          <wp:anchor distT="0" distB="0" distL="0" distR="0" simplePos="0" relativeHeight="251654144" behindDoc="0" locked="0" layoutInCell="1" allowOverlap="1" wp14:anchorId="1C33A2D0" wp14:editId="44464ABA">
             <wp:simplePos x="0" y="0"/>
             <wp:positionH relativeFrom="page">
               <wp:posOffset>1946910</wp:posOffset>
@@ -2208,8 +3509,9 @@
         <w:pStyle w:val="Heading2"/>
         <w:ind w:left="0"/>
       </w:pPr>
-      <w:bookmarkStart w:id="2" w:name="Glasačka_jedinica_(voter)"/>
-      <w:bookmarkEnd w:id="2"/>
+      <w:bookmarkStart w:id="8" w:name="Glasačka_jedinica_(voter)"/>
+      <w:bookmarkStart w:id="9" w:name="_Toc139140486"/>
+      <w:bookmarkEnd w:id="8"/>
       <w:r>
         <w:t>Glasačka</w:t>
       </w:r>
@@ -2231,11 +3533,11 @@
       <w:r>
         <w:t>(voter)</w:t>
       </w:r>
-    </w:p>
-    <w:p>
-      <w:pPr>
-        <w:pStyle w:val="Heading2"/>
-        <w:ind w:left="0"/>
+      <w:bookmarkEnd w:id="9"/>
+    </w:p>
+    <w:p>
+      <w:pPr>
+        <w:pStyle w:val="ListParagraph"/>
       </w:pPr>
     </w:p>
     <w:p>
@@ -2307,21 +3609,22 @@
           <w:sz w:val="28"/>
           <w:szCs w:val="28"/>
         </w:rPr>
-        <w:t>Na ulaze dvoulaznih NAND kapija se dovode</w:t>
-      </w:r>
-      <w:r>
-        <w:rPr>
-          <w:sz w:val="28"/>
-          <w:szCs w:val="28"/>
-        </w:rPr>
-        <w:t xml:space="preserve"> kombinacije izlaza iz prekidača</w:t>
-      </w:r>
-      <w:r>
-        <w:rPr>
-          <w:sz w:val="28"/>
-          <w:szCs w:val="28"/>
-        </w:rPr>
-        <w:t>.</w:t>
+        <w:t xml:space="preserve">Na ulaze dvoulaznih </w:t>
+      </w:r>
+      <w:r>
+        <w:rPr>
+          <w:sz w:val="28"/>
+          <w:szCs w:val="28"/>
+        </w:rPr>
+        <w:lastRenderedPageBreak/>
+        <w:t>NAND kapija se dovode</w:t>
+      </w:r>
+      <w:r>
+        <w:rPr>
+          <w:sz w:val="28"/>
+          <w:szCs w:val="28"/>
+        </w:rPr>
+        <w:t xml:space="preserve"> kombinacije izlaza iz prekidača.</w:t>
       </w:r>
       <w:r>
         <w:rPr>
@@ -2342,7 +3645,6 @@
           <w:sz w:val="28"/>
           <w:szCs w:val="28"/>
         </w:rPr>
-        <w:lastRenderedPageBreak/>
         <w:t xml:space="preserve">NAND kapija </w:t>
       </w:r>
       <w:r>
@@ -2385,6 +3687,7 @@
           <w:noProof/>
           <w:sz w:val="28"/>
           <w:szCs w:val="28"/>
+          <w:lang w:val="en-GB" w:eastAsia="en-GB"/>
         </w:rPr>
         <w:drawing>
           <wp:inline distT="0" distB="0" distL="0" distR="0" wp14:anchorId="430BC7FD" wp14:editId="72D46822">
@@ -2530,8 +3833,6 @@
         </w:tabs>
         <w:spacing w:before="120" w:after="120" w:line="345" w:lineRule="exact"/>
         <w:rPr>
-          <w:rFonts w:ascii="Cambria Math" w:hAnsi="Cambria Math"/>
-          <w:i/>
           <w:sz w:val="28"/>
           <w:szCs w:val="28"/>
         </w:rPr>
@@ -2576,13 +3877,1310 @@
         </w:rPr>
         <w:t>instanci  kombinatorne mreže.</w:t>
       </w:r>
-      <w:r>
-        <w:rPr>
-          <w:rFonts w:ascii="Cambria Math" w:hAnsi="Cambria Math"/>
+    </w:p>
+    <w:p>
+      <w:pPr>
+        <w:pStyle w:val="BodyText"/>
+        <w:tabs>
+          <w:tab w:val="left" w:pos="3669"/>
+          <w:tab w:val="left" w:pos="4292"/>
+        </w:tabs>
+        <w:spacing w:before="120" w:after="120" w:line="345" w:lineRule="exact"/>
+        <w:rPr>
+          <w:sz w:val="28"/>
+          <w:szCs w:val="28"/>
+        </w:rPr>
+      </w:pPr>
+    </w:p>
+    <w:p>
+      <w:pPr>
+        <w:pStyle w:val="Heading2"/>
+      </w:pPr>
+      <w:bookmarkStart w:id="10" w:name="_Toc139140487"/>
+      <w:r>
+        <w:t>Analiza dobijenih rezultata</w:t>
+      </w:r>
+      <w:bookmarkEnd w:id="10"/>
+    </w:p>
+    <w:p>
+      <w:pPr>
+        <w:pStyle w:val="BodyText"/>
+      </w:pPr>
+    </w:p>
+    <w:p>
+      <w:pPr>
+        <w:pStyle w:val="Heading3"/>
+        <w:rPr>
+          <w:b/>
+          <w:bCs/>
+          <w:color w:val="000000" w:themeColor="text1"/>
+          <w:sz w:val="28"/>
+          <w:szCs w:val="28"/>
+        </w:rPr>
+      </w:pPr>
+      <w:bookmarkStart w:id="11" w:name="_Toc139140488"/>
+      <w:r>
+        <w:rPr>
+          <w:b/>
+          <w:bCs/>
+          <w:color w:val="000000" w:themeColor="text1"/>
+          <w:sz w:val="28"/>
+          <w:szCs w:val="28"/>
+        </w:rPr>
+        <w:t>Potrošnja snage</w:t>
+      </w:r>
+      <w:bookmarkEnd w:id="11"/>
+    </w:p>
+    <w:p>
+      <w:pPr>
+        <w:pStyle w:val="Standard"/>
+        <w:jc w:val="both"/>
+        <w:rPr>
+          <w:b/>
+          <w:bCs/>
+        </w:rPr>
+      </w:pPr>
+    </w:p>
+    <w:p>
+      <w:pPr>
+        <w:pStyle w:val="BodyText"/>
+        <w:rPr>
+          <w:sz w:val="28"/>
+          <w:szCs w:val="28"/>
+        </w:rPr>
+      </w:pPr>
+      <w:r>
+        <w:rPr>
+          <w:sz w:val="28"/>
+          <w:szCs w:val="28"/>
+        </w:rPr>
+        <w:t>Dizajnirani sistem bi trošio 0.</w:t>
+      </w:r>
+      <w:r>
+        <w:rPr>
+          <w:sz w:val="28"/>
+          <w:szCs w:val="28"/>
+        </w:rPr>
+        <w:t>254</w:t>
+      </w:r>
+      <w:r>
+        <w:rPr>
+          <w:sz w:val="28"/>
+          <w:szCs w:val="28"/>
+        </w:rPr>
+        <w:t>W, što predstavlja izuzetno nisku potrošnju.</w:t>
+      </w:r>
+    </w:p>
+    <w:p>
+      <w:pPr>
+        <w:pStyle w:val="BodyText"/>
+        <w:rPr>
+          <w:sz w:val="28"/>
+          <w:szCs w:val="28"/>
+        </w:rPr>
+      </w:pPr>
+    </w:p>
+    <w:p>
+      <w:pPr>
+        <w:pStyle w:val="BodyText"/>
+        <w:jc w:val="center"/>
+        <w:rPr>
+          <w:sz w:val="28"/>
+          <w:szCs w:val="28"/>
+        </w:rPr>
+      </w:pPr>
+      <w:r>
+        <w:rPr>
+          <w:noProof/>
+        </w:rPr>
+        <w:drawing>
+          <wp:inline distT="0" distB="0" distL="0" distR="0" wp14:anchorId="6F131C5D" wp14:editId="6A519363">
+            <wp:extent cx="5734050" cy="1995170"/>
+            <wp:effectExtent l="0" t="0" r="0" b="5080"/>
+            <wp:docPr id="9" name="Picture 9"/>
+            <wp:cNvGraphicFramePr>
+              <a:graphicFrameLocks xmlns:a="http://schemas.openxmlformats.org/drawingml/2006/main" noChangeAspect="1"/>
+            </wp:cNvGraphicFramePr>
+            <a:graphic xmlns:a="http://schemas.openxmlformats.org/drawingml/2006/main">
+              <a:graphicData uri="http://schemas.openxmlformats.org/drawingml/2006/picture">
+                <pic:pic xmlns:pic="http://schemas.openxmlformats.org/drawingml/2006/picture">
+                  <pic:nvPicPr>
+                    <pic:cNvPr id="0" name="Picture 2"/>
+                    <pic:cNvPicPr>
+                      <a:picLocks noChangeAspect="1" noChangeArrowheads="1"/>
+                    </pic:cNvPicPr>
+                  </pic:nvPicPr>
+                  <pic:blipFill rotWithShape="1">
+                    <a:blip r:embed="rId13">
+                      <a:extLst>
+                        <a:ext uri="{28A0092B-C50C-407E-A947-70E740481C1C}">
+                          <a14:useLocalDpi xmlns:a14="http://schemas.microsoft.com/office/drawing/2010/main" val="0"/>
+                        </a:ext>
+                      </a:extLst>
+                    </a:blip>
+                    <a:srcRect t="45911" r="463" b="-1"/>
+                    <a:stretch/>
+                  </pic:blipFill>
+                  <pic:spPr bwMode="auto">
+                    <a:xfrm>
+                      <a:off x="0" y="0"/>
+                      <a:ext cx="5734050" cy="1995170"/>
+                    </a:xfrm>
+                    <a:prstGeom prst="rect">
+                      <a:avLst/>
+                    </a:prstGeom>
+                    <a:noFill/>
+                    <a:ln>
+                      <a:noFill/>
+                    </a:ln>
+                    <a:extLst>
+                      <a:ext uri="{53640926-AAD7-44D8-BBD7-CCE9431645EC}">
+                        <a14:shadowObscured xmlns:a14="http://schemas.microsoft.com/office/drawing/2010/main"/>
+                      </a:ext>
+                    </a:extLst>
+                  </pic:spPr>
+                </pic:pic>
+              </a:graphicData>
+            </a:graphic>
+          </wp:inline>
+        </w:drawing>
+      </w:r>
+      <w:r>
+        <w:rPr>
           <w:i/>
-          <w:sz w:val="28"/>
-          <w:szCs w:val="28"/>
-        </w:rPr>
+        </w:rPr>
+        <w:t>Slika</w:t>
+      </w:r>
+      <w:r>
+        <w:rPr>
+          <w:i/>
+          <w:spacing w:val="-5"/>
+        </w:rPr>
+        <w:t xml:space="preserve"> </w:t>
+      </w:r>
+      <w:r>
+        <w:rPr>
+          <w:i/>
+        </w:rPr>
+        <w:t>6</w:t>
+      </w:r>
+      <w:r>
+        <w:rPr>
+          <w:i/>
+        </w:rPr>
+        <w:t>:</w:t>
+      </w:r>
+      <w:r>
+        <w:rPr>
+          <w:i/>
+          <w:spacing w:val="-6"/>
+        </w:rPr>
+        <w:t xml:space="preserve"> </w:t>
+      </w:r>
+      <w:r>
+        <w:rPr>
+          <w:i/>
+        </w:rPr>
+        <w:t>Prikaz potrošnje snage implementiranog sistema</w:t>
+      </w:r>
+    </w:p>
+    <w:p>
+      <w:pPr>
+        <w:pStyle w:val="BodyText"/>
+        <w:rPr>
+          <w:sz w:val="28"/>
+          <w:szCs w:val="28"/>
+        </w:rPr>
+      </w:pPr>
+    </w:p>
+    <w:p>
+      <w:pPr>
+        <w:pStyle w:val="BodyText"/>
+        <w:rPr>
+          <w:sz w:val="28"/>
+          <w:szCs w:val="28"/>
+        </w:rPr>
+      </w:pPr>
+    </w:p>
+    <w:p>
+      <w:pPr>
+        <w:pStyle w:val="BodyText"/>
+        <w:rPr>
+          <w:sz w:val="28"/>
+          <w:szCs w:val="28"/>
+        </w:rPr>
+      </w:pPr>
+    </w:p>
+    <w:p>
+      <w:pPr>
+        <w:pStyle w:val="BodyText"/>
+        <w:rPr>
+          <w:sz w:val="28"/>
+          <w:szCs w:val="28"/>
+        </w:rPr>
+      </w:pPr>
+    </w:p>
+    <w:p>
+      <w:pPr>
+        <w:pStyle w:val="BodyText"/>
+        <w:rPr>
+          <w:sz w:val="28"/>
+          <w:szCs w:val="28"/>
+        </w:rPr>
+      </w:pPr>
+    </w:p>
+    <w:p>
+      <w:pPr>
+        <w:pStyle w:val="BodyText"/>
+        <w:rPr>
+          <w:sz w:val="28"/>
+          <w:szCs w:val="28"/>
+        </w:rPr>
+      </w:pPr>
+    </w:p>
+    <w:p>
+      <w:pPr>
+        <w:pStyle w:val="BodyText"/>
+        <w:rPr>
+          <w:sz w:val="28"/>
+          <w:szCs w:val="28"/>
+        </w:rPr>
+      </w:pPr>
+    </w:p>
+    <w:p>
+      <w:pPr>
+        <w:pStyle w:val="Heading3"/>
+        <w:rPr>
+          <w:b/>
+          <w:bCs/>
+          <w:color w:val="000000" w:themeColor="text1"/>
+          <w:sz w:val="28"/>
+          <w:szCs w:val="28"/>
+        </w:rPr>
+      </w:pPr>
+      <w:bookmarkStart w:id="12" w:name="_Toc139140489"/>
+      <w:r>
+        <w:rPr>
+          <w:b/>
+          <w:bCs/>
+          <w:color w:val="000000" w:themeColor="text1"/>
+          <w:sz w:val="28"/>
+          <w:szCs w:val="28"/>
+        </w:rPr>
+        <w:lastRenderedPageBreak/>
+        <w:t>Utrošeni resursi</w:t>
+      </w:r>
+      <w:bookmarkEnd w:id="12"/>
+    </w:p>
+    <w:p/>
+    <w:p>
+      <w:pPr>
+        <w:rPr>
+          <w:sz w:val="28"/>
+          <w:szCs w:val="28"/>
+        </w:rPr>
+      </w:pPr>
+      <w:r>
+        <w:rPr>
+          <w:sz w:val="28"/>
+          <w:szCs w:val="28"/>
+        </w:rPr>
+        <w:t>Korišćen je Xilinx Zynq 7000 sistem i utrošeno je manje od nekoliko procenata slobodnih jedinica.</w:t>
+      </w:r>
+    </w:p>
+    <w:p>
+      <w:pPr>
+        <w:rPr>
+          <w:sz w:val="28"/>
+          <w:szCs w:val="28"/>
+        </w:rPr>
+      </w:pPr>
+    </w:p>
+    <w:p>
+      <w:r>
+        <w:rPr>
+          <w:noProof/>
+        </w:rPr>
+        <w:drawing>
+          <wp:inline distT="0" distB="0" distL="0" distR="0" wp14:anchorId="4129DAC0" wp14:editId="7DB9DA47">
+            <wp:extent cx="5115639" cy="1390844"/>
+            <wp:effectExtent l="0" t="0" r="8890" b="0"/>
+            <wp:docPr id="7" name="Picture 7"/>
+            <wp:cNvGraphicFramePr>
+              <a:graphicFrameLocks xmlns:a="http://schemas.openxmlformats.org/drawingml/2006/main" noChangeAspect="1"/>
+            </wp:cNvGraphicFramePr>
+            <a:graphic xmlns:a="http://schemas.openxmlformats.org/drawingml/2006/main">
+              <a:graphicData uri="http://schemas.openxmlformats.org/drawingml/2006/picture">
+                <pic:pic xmlns:pic="http://schemas.openxmlformats.org/drawingml/2006/picture">
+                  <pic:nvPicPr>
+                    <pic:cNvPr id="0" name=""/>
+                    <pic:cNvPicPr/>
+                  </pic:nvPicPr>
+                  <pic:blipFill>
+                    <a:blip r:embed="rId14"/>
+                    <a:stretch>
+                      <a:fillRect/>
+                    </a:stretch>
+                  </pic:blipFill>
+                  <pic:spPr>
+                    <a:xfrm>
+                      <a:off x="0" y="0"/>
+                      <a:ext cx="5115639" cy="1390844"/>
+                    </a:xfrm>
+                    <a:prstGeom prst="rect">
+                      <a:avLst/>
+                    </a:prstGeom>
+                  </pic:spPr>
+                </pic:pic>
+              </a:graphicData>
+            </a:graphic>
+          </wp:inline>
+        </w:drawing>
+      </w:r>
+    </w:p>
+    <w:p>
+      <w:pPr>
+        <w:pStyle w:val="Standard"/>
+        <w:jc w:val="center"/>
+      </w:pPr>
+      <w:r>
+        <w:rPr>
+          <w:i/>
+        </w:rPr>
+        <w:t>Slika</w:t>
+      </w:r>
+      <w:r>
+        <w:rPr>
+          <w:i/>
+          <w:spacing w:val="-5"/>
+        </w:rPr>
+        <w:t xml:space="preserve"> </w:t>
+      </w:r>
+      <w:r>
+        <w:rPr>
+          <w:i/>
+        </w:rPr>
+        <w:t>7</w:t>
+      </w:r>
+      <w:r>
+        <w:rPr>
+          <w:i/>
+        </w:rPr>
+        <w:t>:</w:t>
+      </w:r>
+      <w:r>
+        <w:rPr>
+          <w:i/>
+          <w:spacing w:val="-6"/>
+        </w:rPr>
+        <w:t xml:space="preserve"> </w:t>
+      </w:r>
+      <w:r>
+        <w:rPr>
+          <w:i/>
+        </w:rPr>
+        <w:t xml:space="preserve">Prikaz </w:t>
+      </w:r>
+      <w:r>
+        <w:rPr>
+          <w:i/>
+        </w:rPr>
+        <w:t>utrošenih resursa</w:t>
+      </w:r>
+    </w:p>
+    <w:p>
+      <w:pPr>
+        <w:pStyle w:val="Standard"/>
+        <w:jc w:val="both"/>
+        <w:rPr>
+          <w:b/>
+          <w:bCs/>
+        </w:rPr>
+      </w:pPr>
+    </w:p>
+    <w:p>
+      <w:pPr>
+        <w:pStyle w:val="Heading3"/>
+        <w:rPr>
+          <w:b/>
+          <w:bCs/>
+          <w:color w:val="000000" w:themeColor="text1"/>
+          <w:sz w:val="28"/>
+          <w:szCs w:val="28"/>
+        </w:rPr>
+      </w:pPr>
+      <w:bookmarkStart w:id="13" w:name="_Toc139140490"/>
+      <w:r>
+        <w:rPr>
+          <w:b/>
+          <w:bCs/>
+          <w:color w:val="000000" w:themeColor="text1"/>
+          <w:sz w:val="28"/>
+          <w:szCs w:val="28"/>
+        </w:rPr>
+        <w:t>Učestanost sistema</w:t>
+      </w:r>
+      <w:bookmarkEnd w:id="13"/>
+    </w:p>
+    <w:p>
+      <w:pPr>
+        <w:pStyle w:val="Standard"/>
+        <w:jc w:val="both"/>
+        <w:rPr>
+          <w:b/>
+          <w:bCs/>
+        </w:rPr>
+      </w:pPr>
+    </w:p>
+    <w:p>
+      <w:pPr>
+        <w:pStyle w:val="BodyText"/>
+        <w:rPr>
+          <w:sz w:val="28"/>
+          <w:szCs w:val="28"/>
+        </w:rPr>
+      </w:pPr>
+      <w:r>
+        <w:rPr>
+          <w:sz w:val="28"/>
+          <w:szCs w:val="28"/>
+        </w:rPr>
+        <w:t>Pokretanjem implementacije sa datom periodom takta, dobijamo vrednost “najgore negativne labavosti” (WNS – worst negative slack). Na osnovu dobijenih rezultata WNS-a, lako možemo izračunati maksimalnu učestanost sistema.</w:t>
+      </w:r>
+    </w:p>
+    <w:p>
+      <w:pPr>
+        <w:pStyle w:val="BodyText"/>
+        <w:rPr>
+          <w:sz w:val="28"/>
+          <w:szCs w:val="28"/>
+        </w:rPr>
+      </w:pPr>
+      <w:r>
+        <w:rPr>
+          <w:sz w:val="28"/>
+          <w:szCs w:val="28"/>
+        </w:rPr>
+        <w:t>Frekvencija se računa pomoću formule:</w:t>
+      </w:r>
+    </w:p>
+    <w:p>
+      <w:pPr>
+        <w:pStyle w:val="BodyText"/>
+        <w:rPr>
+          <w:sz w:val="28"/>
+          <w:szCs w:val="28"/>
+        </w:rPr>
+      </w:pPr>
+      <w:r>
+        <w:rPr>
+          <w:noProof/>
+          <w:sz w:val="28"/>
+          <w:szCs w:val="28"/>
+          <w:lang w:val="en-GB" w:eastAsia="en-GB"/>
+        </w:rPr>
+        <w:drawing>
+          <wp:anchor distT="0" distB="0" distL="114300" distR="114300" simplePos="0" relativeHeight="251660288" behindDoc="0" locked="0" layoutInCell="1" allowOverlap="1" wp14:anchorId="0A22CEC4" wp14:editId="015CE27A">
+            <wp:simplePos x="0" y="0"/>
+            <wp:positionH relativeFrom="column">
+              <wp:posOffset>2206625</wp:posOffset>
+            </wp:positionH>
+            <wp:positionV relativeFrom="paragraph">
+              <wp:posOffset>87630</wp:posOffset>
+            </wp:positionV>
+            <wp:extent cx="895350" cy="419100"/>
+            <wp:effectExtent l="0" t="0" r="0" b="0"/>
+            <wp:wrapSquare wrapText="bothSides"/>
+            <wp:docPr id="2" name="Picture 2"/>
+            <wp:cNvGraphicFramePr>
+              <a:graphicFrameLocks xmlns:a="http://schemas.openxmlformats.org/drawingml/2006/main" noChangeAspect="1"/>
+            </wp:cNvGraphicFramePr>
+            <a:graphic xmlns:a="http://schemas.openxmlformats.org/drawingml/2006/main">
+              <a:graphicData uri="http://schemas.openxmlformats.org/drawingml/2006/picture">
+                <pic:pic xmlns:pic="http://schemas.openxmlformats.org/drawingml/2006/picture">
+                  <pic:nvPicPr>
+                    <pic:cNvPr id="0" name="Image7"/>
+                    <pic:cNvPicPr>
+                      <a:picLocks noChangeAspect="1" noChangeArrowheads="1"/>
+                    </pic:cNvPicPr>
+                  </pic:nvPicPr>
+                  <pic:blipFill>
+                    <a:blip r:embed="rId15">
+                      <a:extLst>
+                        <a:ext uri="{28A0092B-C50C-407E-A947-70E740481C1C}">
+                          <a14:useLocalDpi xmlns:a14="http://schemas.microsoft.com/office/drawing/2010/main" val="0"/>
+                        </a:ext>
+                      </a:extLst>
+                    </a:blip>
+                    <a:srcRect/>
+                    <a:stretch>
+                      <a:fillRect/>
+                    </a:stretch>
+                  </pic:blipFill>
+                  <pic:spPr bwMode="auto">
+                    <a:xfrm>
+                      <a:off x="0" y="0"/>
+                      <a:ext cx="895350" cy="419100"/>
+                    </a:xfrm>
+                    <a:prstGeom prst="rect">
+                      <a:avLst/>
+                    </a:prstGeom>
+                    <a:noFill/>
+                  </pic:spPr>
+                </pic:pic>
+              </a:graphicData>
+            </a:graphic>
+            <wp14:sizeRelH relativeFrom="page">
+              <wp14:pctWidth>0</wp14:pctWidth>
+            </wp14:sizeRelH>
+            <wp14:sizeRelV relativeFrom="page">
+              <wp14:pctHeight>0</wp14:pctHeight>
+            </wp14:sizeRelV>
+          </wp:anchor>
+        </w:drawing>
+      </w:r>
+    </w:p>
+    <w:p>
+      <w:pPr>
+        <w:pStyle w:val="BodyText"/>
+        <w:rPr>
+          <w:sz w:val="28"/>
+          <w:szCs w:val="28"/>
+        </w:rPr>
+      </w:pPr>
+    </w:p>
+    <w:p>
+      <w:pPr>
+        <w:pStyle w:val="BodyText"/>
+        <w:rPr>
+          <w:sz w:val="28"/>
+          <w:szCs w:val="28"/>
+        </w:rPr>
+      </w:pPr>
+    </w:p>
+    <w:p>
+      <w:pPr>
+        <w:pStyle w:val="BodyText"/>
+        <w:rPr>
+          <w:sz w:val="28"/>
+          <w:szCs w:val="28"/>
+        </w:rPr>
+      </w:pPr>
+    </w:p>
+    <w:p>
+      <w:pPr>
+        <w:pStyle w:val="BodyText"/>
+        <w:rPr>
+          <w:sz w:val="28"/>
+          <w:szCs w:val="28"/>
+        </w:rPr>
+      </w:pPr>
+      <w:r>
+        <w:rPr>
+          <w:b/>
+          <w:bCs/>
+          <w:noProof/>
+          <w:color w:val="000000" w:themeColor="text1"/>
+          <w:sz w:val="28"/>
+          <w:szCs w:val="28"/>
+        </w:rPr>
+        <w:drawing>
+          <wp:inline distT="0" distB="0" distL="0" distR="0" wp14:anchorId="6A9F7CD1" wp14:editId="35655676">
+            <wp:extent cx="5730240" cy="1691640"/>
+            <wp:effectExtent l="0" t="0" r="3810" b="3810"/>
+            <wp:docPr id="10" name="Picture 10"/>
+            <wp:cNvGraphicFramePr>
+              <a:graphicFrameLocks xmlns:a="http://schemas.openxmlformats.org/drawingml/2006/main" noChangeAspect="1"/>
+            </wp:cNvGraphicFramePr>
+            <a:graphic xmlns:a="http://schemas.openxmlformats.org/drawingml/2006/main">
+              <a:graphicData uri="http://schemas.openxmlformats.org/drawingml/2006/picture">
+                <pic:pic xmlns:pic="http://schemas.openxmlformats.org/drawingml/2006/picture">
+                  <pic:nvPicPr>
+                    <pic:cNvPr id="0" name="Picture 4"/>
+                    <pic:cNvPicPr>
+                      <a:picLocks noChangeAspect="1" noChangeArrowheads="1"/>
+                    </pic:cNvPicPr>
+                  </pic:nvPicPr>
+                  <pic:blipFill rotWithShape="1">
+                    <a:blip r:embed="rId13">
+                      <a:extLst>
+                        <a:ext uri="{28A0092B-C50C-407E-A947-70E740481C1C}">
+                          <a14:useLocalDpi xmlns:a14="http://schemas.microsoft.com/office/drawing/2010/main" val="0"/>
+                        </a:ext>
+                      </a:extLst>
+                    </a:blip>
+                    <a:srcRect b="53942"/>
+                    <a:stretch/>
+                  </pic:blipFill>
+                  <pic:spPr bwMode="auto">
+                    <a:xfrm>
+                      <a:off x="0" y="0"/>
+                      <a:ext cx="5730240" cy="1691640"/>
+                    </a:xfrm>
+                    <a:prstGeom prst="rect">
+                      <a:avLst/>
+                    </a:prstGeom>
+                    <a:noFill/>
+                    <a:ln>
+                      <a:noFill/>
+                    </a:ln>
+                    <a:extLst>
+                      <a:ext uri="{53640926-AAD7-44D8-BBD7-CCE9431645EC}">
+                        <a14:shadowObscured xmlns:a14="http://schemas.microsoft.com/office/drawing/2010/main"/>
+                      </a:ext>
+                    </a:extLst>
+                  </pic:spPr>
+                </pic:pic>
+              </a:graphicData>
+            </a:graphic>
+          </wp:inline>
+        </w:drawing>
+      </w:r>
+    </w:p>
+    <w:p>
+      <w:pPr>
+        <w:pStyle w:val="Standard"/>
+        <w:jc w:val="center"/>
+      </w:pPr>
+      <w:r>
+        <w:rPr>
+          <w:i/>
+        </w:rPr>
+        <w:t>Slika</w:t>
+      </w:r>
+      <w:r>
+        <w:rPr>
+          <w:i/>
+          <w:spacing w:val="-5"/>
+        </w:rPr>
+        <w:t xml:space="preserve"> </w:t>
+      </w:r>
+      <w:r>
+        <w:rPr>
+          <w:i/>
+        </w:rPr>
+        <w:t>8</w:t>
+      </w:r>
+      <w:r>
+        <w:rPr>
+          <w:i/>
+        </w:rPr>
+        <w:t>:</w:t>
+      </w:r>
+      <w:r>
+        <w:rPr>
+          <w:i/>
+          <w:spacing w:val="-6"/>
+        </w:rPr>
+        <w:t xml:space="preserve"> </w:t>
+      </w:r>
+      <w:r>
+        <w:rPr>
+          <w:i/>
+        </w:rPr>
+        <w:t xml:space="preserve">Prikaz </w:t>
+      </w:r>
+      <w:r>
+        <w:rPr>
+          <w:i/>
+        </w:rPr>
+        <w:t>najgore negativne labavosti</w:t>
+      </w:r>
+    </w:p>
+    <w:p>
+      <w:pPr>
+        <w:pStyle w:val="BodyText"/>
+        <w:rPr>
+          <w:sz w:val="28"/>
+          <w:szCs w:val="28"/>
+        </w:rPr>
+      </w:pPr>
+    </w:p>
+    <w:p>
+      <w:pPr>
+        <w:pStyle w:val="BodyText"/>
+        <w:rPr>
+          <w:sz w:val="28"/>
+          <w:szCs w:val="28"/>
+        </w:rPr>
+      </w:pPr>
+    </w:p>
+    <w:p>
+      <w:pPr>
+        <w:pStyle w:val="BodyText"/>
+        <w:rPr>
+          <w:sz w:val="28"/>
+          <w:szCs w:val="28"/>
+        </w:rPr>
+      </w:pPr>
+      <w:r>
+        <w:rPr>
+          <w:sz w:val="28"/>
+          <w:szCs w:val="28"/>
+        </w:rPr>
+        <w:t>U našem slučaju, implementacija je odrađena sa T = 10ns i dobijena je vrednost</w:t>
+      </w:r>
+      <w:r>
+        <w:rPr>
+          <w:sz w:val="28"/>
+          <w:szCs w:val="28"/>
+        </w:rPr>
+        <w:t xml:space="preserve"> </w:t>
+      </w:r>
+      <w:r>
+        <w:rPr>
+          <w:sz w:val="28"/>
+          <w:szCs w:val="28"/>
+        </w:rPr>
+        <w:t>WNS = 0.</w:t>
+      </w:r>
+      <w:r>
+        <w:rPr>
+          <w:sz w:val="28"/>
+          <w:szCs w:val="28"/>
+        </w:rPr>
+        <w:t>168</w:t>
+      </w:r>
+      <w:r>
+        <w:rPr>
+          <w:sz w:val="28"/>
+          <w:szCs w:val="28"/>
+        </w:rPr>
+        <w:t>ns, što nam konačno daje f = 1</w:t>
+      </w:r>
+      <w:r>
+        <w:rPr>
+          <w:sz w:val="28"/>
+          <w:szCs w:val="28"/>
+        </w:rPr>
+        <w:t>01</w:t>
+      </w:r>
+      <w:r>
+        <w:rPr>
+          <w:sz w:val="28"/>
+          <w:szCs w:val="28"/>
+        </w:rPr>
+        <w:t>.</w:t>
+      </w:r>
+      <w:r>
+        <w:rPr>
+          <w:sz w:val="28"/>
+          <w:szCs w:val="28"/>
+        </w:rPr>
+        <w:t>708</w:t>
+      </w:r>
+      <w:r>
+        <w:rPr>
+          <w:sz w:val="28"/>
+          <w:szCs w:val="28"/>
+        </w:rPr>
+        <w:t>MHz.</w:t>
+      </w:r>
+    </w:p>
+    <w:p>
+      <w:pPr>
+        <w:pStyle w:val="Standard"/>
+        <w:jc w:val="both"/>
+      </w:pPr>
+    </w:p>
+    <w:p>
+      <w:pPr>
+        <w:pStyle w:val="Standard"/>
+        <w:jc w:val="both"/>
+      </w:pPr>
+    </w:p>
+    <w:p>
+      <w:pPr>
+        <w:pStyle w:val="Heading3"/>
+        <w:rPr>
+          <w:b/>
+          <w:bCs/>
+          <w:color w:val="000000" w:themeColor="text1"/>
+          <w:sz w:val="28"/>
+          <w:szCs w:val="28"/>
+        </w:rPr>
+      </w:pPr>
+      <w:bookmarkStart w:id="14" w:name="_Toc139140491"/>
+      <w:r>
+        <w:rPr>
+          <w:b/>
+          <w:bCs/>
+          <w:color w:val="000000" w:themeColor="text1"/>
+          <w:sz w:val="28"/>
+          <w:szCs w:val="28"/>
+        </w:rPr>
+        <w:t xml:space="preserve">Simulacija </w:t>
+      </w:r>
+      <w:r>
+        <w:rPr>
+          <w:b/>
+          <w:bCs/>
+          <w:color w:val="000000" w:themeColor="text1"/>
+          <w:sz w:val="28"/>
+          <w:szCs w:val="28"/>
+        </w:rPr>
+        <w:t>sistema</w:t>
+      </w:r>
+      <w:bookmarkEnd w:id="14"/>
+    </w:p>
+    <w:p>
+      <w:pPr>
+        <w:pStyle w:val="Standard"/>
+        <w:jc w:val="both"/>
+      </w:pPr>
+    </w:p>
+    <w:p>
+      <w:pPr>
+        <w:pStyle w:val="BodyText"/>
+        <w:rPr>
+          <w:sz w:val="28"/>
+          <w:szCs w:val="28"/>
+        </w:rPr>
+      </w:pPr>
+      <w:r>
+        <w:rPr>
+          <w:sz w:val="28"/>
+          <w:szCs w:val="28"/>
+        </w:rPr>
+        <w:t xml:space="preserve">Ispravnost sistema je tesitrana pokretanja simulacije sistema nad fiksnim predodređenim ulazom. Prvo se pokreće jedinstvena instanca glavnog modula, </w:t>
+      </w:r>
+      <w:r>
+        <w:rPr>
+          <w:sz w:val="28"/>
+          <w:szCs w:val="28"/>
+        </w:rPr>
+        <w:lastRenderedPageBreak/>
+        <w:t xml:space="preserve">čiji izlaz se beleži u tekstualnu datoteku, pa se zatim isti proces ponovio nad celokupnim sistemom sa redundancijom. gde jedana po jedna instanca glavnog modula </w:t>
+      </w:r>
+      <w:r>
+        <w:rPr>
+          <w:sz w:val="28"/>
+          <w:szCs w:val="28"/>
+        </w:rPr>
+        <w:t>prestaje</w:t>
+      </w:r>
+      <w:r>
+        <w:rPr>
+          <w:sz w:val="28"/>
+          <w:szCs w:val="28"/>
+        </w:rPr>
+        <w:t xml:space="preserve"> da daje tačan izlaz.</w:t>
+      </w:r>
+    </w:p>
+    <w:p>
+      <w:pPr>
+        <w:pStyle w:val="BodyText"/>
+        <w:rPr>
+          <w:sz w:val="28"/>
+          <w:szCs w:val="28"/>
+        </w:rPr>
+      </w:pPr>
+    </w:p>
+    <w:p>
+      <w:pPr>
+        <w:pStyle w:val="BodyText"/>
+        <w:rPr>
+          <w:sz w:val="28"/>
+          <w:szCs w:val="28"/>
+        </w:rPr>
+      </w:pPr>
+    </w:p>
+    <w:p>
+      <w:pPr>
+        <w:pStyle w:val="BodyText"/>
+        <w:rPr>
+          <w:sz w:val="28"/>
+          <w:szCs w:val="28"/>
+        </w:rPr>
+      </w:pPr>
+      <w:r>
+        <w:rPr>
+          <w:sz w:val="28"/>
+          <w:szCs w:val="28"/>
+        </w:rPr>
+        <w:t xml:space="preserve">Na sledećoj slici je prikazana simulacija ukoliko nema nijedne greške. Može se jasno videti da se izlaz glasača poklapa sa vrednostima </w:t>
+      </w:r>
+      <w:r>
+        <w:rPr>
+          <w:sz w:val="28"/>
+          <w:szCs w:val="28"/>
+        </w:rPr>
+        <w:t>MAC</w:t>
+      </w:r>
+      <w:r>
+        <w:rPr>
+          <w:sz w:val="28"/>
+          <w:szCs w:val="28"/>
+        </w:rPr>
+        <w:t xml:space="preserve"> signala.</w:t>
+      </w:r>
+    </w:p>
+    <w:p>
+      <w:pPr>
+        <w:pStyle w:val="BodyText"/>
+        <w:rPr>
+          <w:sz w:val="28"/>
+          <w:szCs w:val="28"/>
+        </w:rPr>
+      </w:pPr>
+    </w:p>
+    <w:p>
+      <w:pPr>
+        <w:pStyle w:val="BodyText"/>
+        <w:rPr>
+          <w:sz w:val="28"/>
+          <w:szCs w:val="28"/>
+        </w:rPr>
+      </w:pPr>
+    </w:p>
+    <w:p>
+      <w:pPr>
+        <w:pStyle w:val="BodyText"/>
+        <w:rPr>
+          <w:sz w:val="28"/>
+          <w:szCs w:val="28"/>
+        </w:rPr>
+      </w:pPr>
+      <w:r>
+        <w:rPr>
+          <w:sz w:val="28"/>
+          <w:szCs w:val="28"/>
+        </w:rPr>
+        <w:t xml:space="preserve">XXX - </w:t>
+      </w:r>
+      <w:r>
+        <w:rPr>
+          <w:sz w:val="28"/>
+          <w:szCs w:val="28"/>
+        </w:rPr>
+        <w:t xml:space="preserve">UBACITI </w:t>
+      </w:r>
+      <w:r>
+        <w:rPr>
+          <w:sz w:val="28"/>
+          <w:szCs w:val="28"/>
+        </w:rPr>
+        <w:t>SLIK</w:t>
+      </w:r>
+      <w:r>
+        <w:rPr>
+          <w:sz w:val="28"/>
+          <w:szCs w:val="28"/>
+        </w:rPr>
+        <w:t>U SIMULACIJE</w:t>
+      </w:r>
+      <w:r>
+        <w:rPr>
+          <w:sz w:val="28"/>
+          <w:szCs w:val="28"/>
+        </w:rPr>
+        <w:t xml:space="preserve"> BEZ GRESAKA</w:t>
+      </w:r>
+      <w:r>
+        <w:rPr>
+          <w:sz w:val="28"/>
+          <w:szCs w:val="28"/>
+        </w:rPr>
+        <w:t xml:space="preserve"> - XXX</w:t>
+      </w:r>
+    </w:p>
+    <w:p>
+      <w:pPr>
+        <w:pStyle w:val="BodyText"/>
+        <w:rPr>
+          <w:sz w:val="28"/>
+          <w:szCs w:val="28"/>
+        </w:rPr>
+      </w:pPr>
+    </w:p>
+    <w:p>
+      <w:pPr>
+        <w:pStyle w:val="BodyText"/>
+        <w:rPr>
+          <w:sz w:val="28"/>
+          <w:szCs w:val="28"/>
+        </w:rPr>
+      </w:pPr>
+    </w:p>
+    <w:p>
+      <w:pPr>
+        <w:pStyle w:val="BodyText"/>
+        <w:rPr>
+          <w:sz w:val="28"/>
+          <w:szCs w:val="28"/>
+        </w:rPr>
+      </w:pPr>
+      <w:r>
+        <w:rPr>
+          <w:sz w:val="28"/>
+          <w:szCs w:val="28"/>
+        </w:rPr>
+        <w:t>Na sledećem slici je prikazana simulacija ukoliko se javi greška. Na signale je forsirana nula u istom trenutku. Glasač i dalje na svom izlazu prosleđuje glas većine, što znači da implementirani sistem dobro radi.</w:t>
+      </w:r>
+    </w:p>
+    <w:p>
+      <w:pPr>
+        <w:pStyle w:val="BodyText"/>
+        <w:rPr>
+          <w:sz w:val="28"/>
+          <w:szCs w:val="28"/>
+        </w:rPr>
+      </w:pPr>
+    </w:p>
+    <w:p>
+      <w:pPr>
+        <w:pStyle w:val="BodyText"/>
+        <w:rPr>
+          <w:sz w:val="28"/>
+          <w:szCs w:val="28"/>
+        </w:rPr>
+      </w:pPr>
+    </w:p>
+    <w:p>
+      <w:pPr>
+        <w:pStyle w:val="BodyText"/>
+        <w:rPr>
+          <w:sz w:val="28"/>
+          <w:szCs w:val="28"/>
+        </w:rPr>
+      </w:pPr>
+      <w:r>
+        <w:rPr>
+          <w:sz w:val="28"/>
+          <w:szCs w:val="28"/>
+        </w:rPr>
+        <w:t xml:space="preserve">XXX - UBACITI </w:t>
+      </w:r>
+      <w:r>
+        <w:rPr>
+          <w:sz w:val="28"/>
+          <w:szCs w:val="28"/>
+        </w:rPr>
+        <w:t>SLIK</w:t>
+      </w:r>
+      <w:r>
+        <w:rPr>
+          <w:sz w:val="28"/>
+          <w:szCs w:val="28"/>
+        </w:rPr>
+        <w:t>U SIMULACIJE</w:t>
+      </w:r>
+      <w:r>
+        <w:rPr>
+          <w:sz w:val="28"/>
+          <w:szCs w:val="28"/>
+        </w:rPr>
+        <w:t xml:space="preserve"> SA GRESKOM</w:t>
+      </w:r>
+      <w:r>
+        <w:rPr>
+          <w:sz w:val="28"/>
+          <w:szCs w:val="28"/>
+        </w:rPr>
+        <w:t xml:space="preserve"> - XXX</w:t>
+      </w:r>
+    </w:p>
+    <w:p>
+      <w:pPr>
+        <w:pStyle w:val="BodyText"/>
+        <w:rPr>
+          <w:sz w:val="28"/>
+          <w:szCs w:val="28"/>
+        </w:rPr>
+      </w:pPr>
+    </w:p>
+    <w:p>
+      <w:pPr>
+        <w:pStyle w:val="BodyText"/>
+        <w:rPr>
+          <w:sz w:val="28"/>
+          <w:szCs w:val="28"/>
+        </w:rPr>
+      </w:pPr>
+      <w:r>
+        <w:rPr>
+          <w:sz w:val="28"/>
+          <w:szCs w:val="28"/>
+        </w:rPr>
+        <w:br w:type="page"/>
+      </w:r>
+    </w:p>
+    <w:p>
+      <w:pPr>
+        <w:pStyle w:val="Heading2"/>
+      </w:pPr>
+      <w:bookmarkStart w:id="15" w:name="_Toc139140492"/>
+      <w:r>
+        <w:lastRenderedPageBreak/>
+        <w:t>Literatura</w:t>
+      </w:r>
+      <w:bookmarkEnd w:id="15"/>
+    </w:p>
+    <w:p/>
+    <w:p>
+      <w:pPr>
+        <w:rPr>
+          <w:sz w:val="28"/>
+          <w:szCs w:val="28"/>
+        </w:rPr>
+      </w:pPr>
+      <w:hyperlink r:id="rId16" w:history="1">
+        <w:r>
+          <w:rPr>
+            <w:rStyle w:val="IntenseEmphasis"/>
+            <w:sz w:val="28"/>
+            <w:szCs w:val="28"/>
+          </w:rPr>
+          <w:t>Digitalni sistemi otporni na greške | Digitalni sistemi otporni na greške (uns.ac.rs)</w:t>
+        </w:r>
+      </w:hyperlink>
+      <w:r>
+        <w:rPr>
+          <w:sz w:val="28"/>
+          <w:szCs w:val="28"/>
+        </w:rPr>
+        <w:t xml:space="preserve"> – Jun 2023</w:t>
+      </w:r>
+    </w:p>
+    <w:p>
+      <w:pPr>
+        <w:rPr>
+          <w:sz w:val="28"/>
+          <w:szCs w:val="28"/>
+        </w:rPr>
+      </w:pPr>
+      <w:hyperlink r:id="rId17" w:history="1">
+        <w:r>
+          <w:rPr>
+            <w:rStyle w:val="IntenseEmphasis"/>
+            <w:sz w:val="28"/>
+            <w:szCs w:val="28"/>
+          </w:rPr>
+          <w:t>Digitalni sistemi otporni na otkaz | Digitalni sistemi otporni na otkaz (uns.ac.rs)</w:t>
+        </w:r>
+      </w:hyperlink>
+      <w:r>
+        <w:rPr>
+          <w:rStyle w:val="IntenseEmphasis"/>
+          <w:sz w:val="28"/>
+          <w:szCs w:val="28"/>
+        </w:rPr>
+        <w:t xml:space="preserve"> </w:t>
+      </w:r>
+      <w:r>
+        <w:rPr>
+          <w:sz w:val="28"/>
+          <w:szCs w:val="28"/>
+        </w:rPr>
+        <w:t>– Jun 2023</w:t>
+      </w:r>
+    </w:p>
+    <w:p>
+      <w:pPr>
+        <w:rPr>
+          <w:sz w:val="28"/>
+          <w:szCs w:val="28"/>
+        </w:rPr>
+      </w:pPr>
+      <w:hyperlink r:id="rId18" w:history="1">
+        <w:r>
+          <w:rPr>
+            <w:rStyle w:val="IntenseEmphasis"/>
+            <w:sz w:val="28"/>
+            <w:szCs w:val="28"/>
+          </w:rPr>
+          <w:t>Diskretni sistemi | Diskretni sistemi (uns.ac.rs)</w:t>
+        </w:r>
+      </w:hyperlink>
+      <w:r>
+        <w:rPr>
+          <w:rStyle w:val="IntenseEmphasis"/>
+          <w:sz w:val="28"/>
+          <w:szCs w:val="28"/>
+        </w:rPr>
+        <w:t xml:space="preserve"> </w:t>
+      </w:r>
+      <w:r>
+        <w:rPr>
+          <w:sz w:val="28"/>
+          <w:szCs w:val="28"/>
+        </w:rPr>
+        <w:t>– Jun 2023</w:t>
+      </w:r>
+    </w:p>
+    <w:p>
+      <w:pPr>
+        <w:widowControl/>
+        <w:autoSpaceDE/>
+        <w:autoSpaceDN/>
+        <w:rPr>
+          <w:sz w:val="28"/>
+          <w:szCs w:val="28"/>
+        </w:rPr>
+      </w:pPr>
+      <w:r>
+        <w:rPr>
+          <w:sz w:val="28"/>
+          <w:szCs w:val="28"/>
+        </w:rPr>
+        <w:t>A Highly Efficient Redundancy Scheme: Self-Purging Redundancy</w:t>
+      </w:r>
+      <w:r>
+        <w:rPr>
+          <w:sz w:val="28"/>
+          <w:szCs w:val="28"/>
+        </w:rPr>
+        <w:t xml:space="preserve"> - </w:t>
+      </w:r>
+      <w:r>
+        <w:rPr>
+          <w:sz w:val="28"/>
+          <w:szCs w:val="28"/>
+        </w:rPr>
+        <w:t>Jacques Losq</w:t>
+      </w:r>
+      <w:r>
+        <w:rPr>
+          <w:sz w:val="28"/>
+          <w:szCs w:val="28"/>
+        </w:rPr>
+        <w:t>, 1975</w:t>
+      </w:r>
+    </w:p>
+    <w:p>
+      <w:pPr>
+        <w:widowControl/>
+        <w:autoSpaceDE/>
+        <w:autoSpaceDN/>
+        <w:rPr>
+          <w:sz w:val="28"/>
+          <w:szCs w:val="28"/>
+        </w:rPr>
+      </w:pPr>
+      <w:r>
+        <w:rPr>
+          <w:sz w:val="28"/>
+          <w:szCs w:val="28"/>
+        </w:rPr>
+        <w:t xml:space="preserve">  </w:t>
+      </w:r>
+    </w:p>
+    <w:p>
+      <w:pPr>
+        <w:pStyle w:val="BodyText"/>
+      </w:pPr>
+    </w:p>
+    <w:p>
+      <w:pPr>
+        <w:pStyle w:val="Standard"/>
+        <w:jc w:val="both"/>
+      </w:pPr>
+    </w:p>
+    <w:p>
+      <w:pPr>
+        <w:pStyle w:val="BodyText"/>
+      </w:pPr>
+      <w:r>
         <w:br/>
       </w:r>
     </w:p>
@@ -3128,16 +5726,16 @@
       </w:rPr>
     </w:lvl>
   </w:abstractNum>
-  <w:num w:numId="1" w16cid:durableId="602230841">
+  <w:num w:numId="1" w16cid:durableId="1096563318">
     <w:abstractNumId w:val="3"/>
   </w:num>
-  <w:num w:numId="2" w16cid:durableId="465704708">
+  <w:num w:numId="2" w16cid:durableId="1541894839">
     <w:abstractNumId w:val="0"/>
   </w:num>
-  <w:num w:numId="3" w16cid:durableId="1672292242">
+  <w:num w:numId="3" w16cid:durableId="1907573298">
     <w:abstractNumId w:val="2"/>
   </w:num>
-  <w:num w:numId="4" w16cid:durableId="539972063">
+  <w:num w:numId="4" w16cid:durableId="1869833921">
     <w:abstractNumId w:val="1"/>
   </w:num>
 </w:numbering>
@@ -3317,7 +5915,7 @@
     <w:lsdException w:name="Table Web 2" w:semiHidden="1" w:unhideWhenUsed="1"/>
     <w:lsdException w:name="Table Web 3" w:semiHidden="1" w:unhideWhenUsed="1"/>
     <w:lsdException w:name="Balloon Text" w:semiHidden="1" w:unhideWhenUsed="1"/>
-    <w:lsdException w:name="Table Grid" w:uiPriority="39"/>
+    <w:lsdException w:name="Table Grid" w:semiHidden="1" w:uiPriority="39" w:unhideWhenUsed="1"/>
     <w:lsdException w:name="Table Theme" w:semiHidden="1" w:unhideWhenUsed="1"/>
     <w:lsdException w:name="Placeholder Text" w:semiHidden="1"/>
     <w:lsdException w:name="No Spacing" w:uiPriority="1" w:qFormat="1"/>
@@ -3546,7 +6144,6 @@
     <w:qFormat/>
     <w:rPr>
       <w:rFonts w:ascii="Times New Roman" w:eastAsia="Times New Roman" w:hAnsi="Times New Roman" w:cs="Times New Roman"/>
-      <w:lang w:val="bs"/>
     </w:rPr>
   </w:style>
   <w:style w:type="paragraph" w:styleId="Heading1">
@@ -3584,6 +6181,28 @@
       <w:bCs/>
       <w:sz w:val="32"/>
       <w:szCs w:val="32"/>
+    </w:rPr>
+  </w:style>
+  <w:style w:type="paragraph" w:styleId="Heading3">
+    <w:name w:val="heading 3"/>
+    <w:basedOn w:val="Normal"/>
+    <w:next w:val="Normal"/>
+    <w:link w:val="Heading3Char"/>
+    <w:uiPriority w:val="9"/>
+    <w:unhideWhenUsed/>
+    <w:qFormat/>
+    <w:rsid w:val="00BE1ADF"/>
+    <w:pPr>
+      <w:keepNext/>
+      <w:keepLines/>
+      <w:spacing w:before="40"/>
+      <w:outlineLvl w:val="2"/>
+    </w:pPr>
+    <w:rPr>
+      <w:rFonts w:asciiTheme="majorHAnsi" w:eastAsiaTheme="majorEastAsia" w:hAnsiTheme="majorHAnsi" w:cstheme="majorBidi"/>
+      <w:color w:val="243F60" w:themeColor="accent1" w:themeShade="7F"/>
+      <w:sz w:val="24"/>
+      <w:szCs w:val="24"/>
     </w:rPr>
   </w:style>
   <w:style w:type="character" w:default="1" w:styleId="DefaultParagraphFont">
@@ -3705,7 +6324,6 @@
     <w:rsid w:val="003617E3"/>
     <w:rPr>
       <w:rFonts w:ascii="Times New Roman" w:eastAsia="Times New Roman" w:hAnsi="Times New Roman" w:cs="Times New Roman"/>
-      <w:lang w:val="bs"/>
     </w:rPr>
   </w:style>
   <w:style w:type="paragraph" w:styleId="Footer">
@@ -3730,7 +6348,140 @@
     <w:rsid w:val="003617E3"/>
     <w:rPr>
       <w:rFonts w:ascii="Times New Roman" w:eastAsia="Times New Roman" w:hAnsi="Times New Roman" w:cs="Times New Roman"/>
-      <w:lang w:val="bs"/>
+    </w:rPr>
+  </w:style>
+  <w:style w:type="character" w:customStyle="1" w:styleId="Heading3Char">
+    <w:name w:val="Heading 3 Char"/>
+    <w:basedOn w:val="DefaultParagraphFont"/>
+    <w:link w:val="Heading3"/>
+    <w:uiPriority w:val="9"/>
+    <w:rsid w:val="00BE1ADF"/>
+    <w:rPr>
+      <w:rFonts w:asciiTheme="majorHAnsi" w:eastAsiaTheme="majorEastAsia" w:hAnsiTheme="majorHAnsi" w:cstheme="majorBidi"/>
+      <w:color w:val="243F60" w:themeColor="accent1" w:themeShade="7F"/>
+      <w:sz w:val="24"/>
+      <w:szCs w:val="24"/>
+    </w:rPr>
+  </w:style>
+  <w:style w:type="paragraph" w:styleId="BalloonText">
+    <w:name w:val="Balloon Text"/>
+    <w:basedOn w:val="Normal"/>
+    <w:link w:val="BalloonTextChar"/>
+    <w:uiPriority w:val="99"/>
+    <w:semiHidden/>
+    <w:unhideWhenUsed/>
+    <w:rsid w:val="00526149"/>
+    <w:rPr>
+      <w:rFonts w:ascii="Tahoma" w:hAnsi="Tahoma" w:cs="Tahoma"/>
+      <w:sz w:val="16"/>
+      <w:szCs w:val="16"/>
+    </w:rPr>
+  </w:style>
+  <w:style w:type="character" w:customStyle="1" w:styleId="BalloonTextChar">
+    <w:name w:val="Balloon Text Char"/>
+    <w:basedOn w:val="DefaultParagraphFont"/>
+    <w:link w:val="BalloonText"/>
+    <w:uiPriority w:val="99"/>
+    <w:semiHidden/>
+    <w:rsid w:val="00526149"/>
+    <w:rPr>
+      <w:rFonts w:ascii="Tahoma" w:eastAsia="Times New Roman" w:hAnsi="Tahoma" w:cs="Tahoma"/>
+      <w:sz w:val="16"/>
+      <w:szCs w:val="16"/>
+    </w:rPr>
+  </w:style>
+  <w:style w:type="paragraph" w:styleId="TOCHeading">
+    <w:name w:val="TOC Heading"/>
+    <w:basedOn w:val="Heading1"/>
+    <w:next w:val="Normal"/>
+    <w:uiPriority w:val="39"/>
+    <w:unhideWhenUsed/>
+    <w:qFormat/>
+    <w:rsid w:val="00FE2597"/>
+    <w:pPr>
+      <w:keepNext/>
+      <w:keepLines/>
+      <w:widowControl/>
+      <w:autoSpaceDE/>
+      <w:autoSpaceDN/>
+      <w:spacing w:before="240" w:line="259" w:lineRule="auto"/>
+      <w:ind w:left="0"/>
+      <w:outlineLvl w:val="9"/>
+    </w:pPr>
+    <w:rPr>
+      <w:rFonts w:asciiTheme="majorHAnsi" w:eastAsiaTheme="majorEastAsia" w:hAnsiTheme="majorHAnsi" w:cstheme="majorBidi"/>
+      <w:b w:val="0"/>
+      <w:bCs w:val="0"/>
+      <w:color w:val="365F91" w:themeColor="accent1" w:themeShade="BF"/>
+      <w:sz w:val="32"/>
+      <w:szCs w:val="32"/>
+    </w:rPr>
+  </w:style>
+  <w:style w:type="paragraph" w:styleId="TOC1">
+    <w:name w:val="toc 1"/>
+    <w:basedOn w:val="Normal"/>
+    <w:next w:val="Normal"/>
+    <w:autoRedefine/>
+    <w:uiPriority w:val="39"/>
+    <w:unhideWhenUsed/>
+    <w:rsid w:val="00FE2597"/>
+    <w:pPr>
+      <w:spacing w:after="100"/>
+    </w:pPr>
+  </w:style>
+  <w:style w:type="paragraph" w:styleId="TOC2">
+    <w:name w:val="toc 2"/>
+    <w:basedOn w:val="Normal"/>
+    <w:next w:val="Normal"/>
+    <w:autoRedefine/>
+    <w:uiPriority w:val="39"/>
+    <w:unhideWhenUsed/>
+    <w:rsid w:val="00FE2597"/>
+    <w:pPr>
+      <w:spacing w:after="100"/>
+      <w:ind w:left="220"/>
+    </w:pPr>
+  </w:style>
+  <w:style w:type="paragraph" w:styleId="TOC3">
+    <w:name w:val="toc 3"/>
+    <w:basedOn w:val="Normal"/>
+    <w:next w:val="Normal"/>
+    <w:autoRedefine/>
+    <w:uiPriority w:val="39"/>
+    <w:unhideWhenUsed/>
+    <w:rsid w:val="00BE2972"/>
+    <w:pPr>
+      <w:tabs>
+        <w:tab w:val="right" w:leader="dot" w:pos="9020"/>
+      </w:tabs>
+      <w:spacing w:after="100"/>
+      <w:ind w:left="440"/>
+    </w:pPr>
+    <w:rPr>
+      <w:noProof/>
+    </w:rPr>
+  </w:style>
+  <w:style w:type="character" w:styleId="Hyperlink">
+    <w:name w:val="Hyperlink"/>
+    <w:basedOn w:val="DefaultParagraphFont"/>
+    <w:uiPriority w:val="99"/>
+    <w:unhideWhenUsed/>
+    <w:rsid w:val="00FE2597"/>
+    <w:rPr>
+      <w:color w:val="0000FF" w:themeColor="hyperlink"/>
+      <w:u w:val="single"/>
+    </w:rPr>
+  </w:style>
+  <w:style w:type="character" w:styleId="IntenseEmphasis">
+    <w:name w:val="Intense Emphasis"/>
+    <w:basedOn w:val="DefaultParagraphFont"/>
+    <w:uiPriority w:val="21"/>
+    <w:qFormat/>
+    <w:rsid w:val="00974E66"/>
+    <w:rPr>
+      <w:i/>
+      <w:iCs/>
+      <w:color w:val="4F81BD" w:themeColor="accent1"/>
     </w:rPr>
   </w:style>
 </w:styles>
@@ -4024,7 +6775,7 @@
 </file>
 
 <file path=customXml/itemProps1.xml><?xml version="1.0" encoding="utf-8"?>
-<ds:datastoreItem xmlns:ds="http://schemas.openxmlformats.org/officeDocument/2006/customXml" ds:itemID="{3433901F-6BC9-4B71-9DEB-1C47F156C16D}">
+<ds:datastoreItem xmlns:ds="http://schemas.openxmlformats.org/officeDocument/2006/customXml" ds:itemID="{E9AF44A2-6381-44AF-BD52-D01790CEAA60}">
   <ds:schemaRefs>
     <ds:schemaRef ds:uri="http://schemas.openxmlformats.org/officeDocument/2006/bibliography"/>
   </ds:schemaRefs>

</xml_diff>